<commit_message>
t push origin master update
</commit_message>
<xml_diff>
--- a/Meetting/CV/YongxinLiu.docx
+++ b/Meetting/CV/YongxinLiu.docx
@@ -8,6 +8,7 @@
       </w:pPr>
       <w:r>
         <w:rPr>
+          <w:bCs/>
           <w:b/>
         </w:rPr>
         <w:t xml:space="preserve">刘永鑫</w:t>
@@ -51,12 +52,11 @@
         </w:p>
       </w:sdtContent>
     </w:sdt>
+    <w:bookmarkStart w:id="27" w:name="基本信息"/>
     <w:p>
       <w:pPr>
         <w:pStyle w:val="Heading2"/>
       </w:pPr>
-      <w:bookmarkStart w:id="21" w:name="基本信息"/>
-      <w:bookmarkEnd w:id="21"/>
       <w:r>
         <w:t xml:space="preserve">基本信息</w:t>
       </w:r>
@@ -81,7 +81,7 @@
                     </pic:cNvPicPr>
                   </pic:nvPicPr>
                   <pic:blipFill>
-                    <a:blip r:embed="rId24"/>
+                    <a:blip r:embed="rId20"/>
                     <a:stretch>
                       <a:fillRect/>
                     </a:stretch>
@@ -114,6 +114,7 @@
       </w:pPr>
       <w:r>
         <w:rPr>
+          <w:bCs/>
           <w:b/>
         </w:rPr>
         <w:t xml:space="preserve">刘永鑫</w:t>
@@ -159,7 +160,7 @@
       <w:r>
         <w:t xml:space="preserve"> </w:t>
       </w:r>
-      <w:hyperlink r:id="rId25">
+      <w:hyperlink r:id="rId21">
         <w:r>
           <w:rPr>
             <w:rStyle w:val="Hyperlink"/>
@@ -178,7 +179,7 @@
       <w:r>
         <w:t xml:space="preserve"> </w:t>
       </w:r>
-      <w:hyperlink r:id="rId26">
+      <w:hyperlink r:id="rId22">
         <w:r>
           <w:rPr>
             <w:rStyle w:val="Hyperlink"/>
@@ -194,7 +195,7 @@
       <w:r>
         <w:t xml:space="preserve">CSDN博客：</w:t>
       </w:r>
-      <w:hyperlink r:id="rId27">
+      <w:hyperlink r:id="rId23">
         <w:r>
           <w:rPr>
             <w:rStyle w:val="Hyperlink"/>
@@ -210,7 +211,7 @@
       <w:r>
         <w:t xml:space="preserve">科学网博客：</w:t>
       </w:r>
-      <w:hyperlink r:id="rId28">
+      <w:hyperlink r:id="rId24">
         <w:r>
           <w:rPr>
             <w:rStyle w:val="Hyperlink"/>
@@ -229,7 +230,7 @@
       <w:r>
         <w:t xml:space="preserve"> </w:t>
       </w:r>
-      <w:hyperlink r:id="rId29">
+      <w:hyperlink r:id="rId25">
         <w:r>
           <w:rPr>
             <w:rStyle w:val="Hyperlink"/>
@@ -248,7 +249,7 @@
       <w:r>
         <w:t xml:space="preserve"> </w:t>
       </w:r>
-      <w:hyperlink r:id="rId30">
+      <w:hyperlink r:id="rId26">
         <w:r>
           <w:rPr>
             <w:rStyle w:val="Hyperlink"/>
@@ -272,12 +273,12 @@
         </w:pict>
       </w:r>
     </w:p>
+    <w:bookmarkEnd w:id="27"/>
+    <w:bookmarkStart w:id="38" w:name="简介"/>
     <w:p>
       <w:pPr>
         <w:pStyle w:val="Heading2"/>
       </w:pPr>
-      <w:bookmarkStart w:id="31" w:name="简介"/>
-      <w:bookmarkEnd w:id="31"/>
       <w:r>
         <w:t xml:space="preserve">简介</w:t>
       </w:r>
@@ -288,6 +289,7 @@
       </w:pPr>
       <w:r>
         <w:rPr>
+          <w:bCs/>
           <w:b/>
         </w:rPr>
         <w:t xml:space="preserve">刘永鑫</w:t>
@@ -309,25 +311,27 @@
         <w:pStyle w:val="BodyText"/>
       </w:pPr>
       <w:r>
-        <w:t xml:space="preserve">以第一作者(共同) 在</w:t>
-      </w:r>
-      <w:hyperlink r:id="rId32">
+        <w:t xml:space="preserve">以第一作者和/或通讯作者(含共同)在</w:t>
+      </w:r>
+      <w:hyperlink r:id="rId28">
         <w:r>
           <w:rPr>
+            <w:rStyle w:val="Hyperlink"/>
+            <w:bCs/>
             <w:b/>
-            <w:rStyle w:val="Hyperlink"/>
           </w:rPr>
           <w:t xml:space="preserve">Nature Biotechnology</w:t>
         </w:r>
       </w:hyperlink>
       <w:r>
-        <w:t xml:space="preserve">、 Nature Protocols、 Science China Life Sciences等杂志发表研究论文8篇。此外，受邀以第一作者和/或通讯作者(含共同)在</w:t>
-      </w:r>
-      <w:hyperlink r:id="rId33">
+        <w:t xml:space="preserve">、 Nature Protocols、 Science China Life Sciences等杂志发表研究论文9篇。此外，受邀以第一作者和/或通讯作者(含共同)在</w:t>
+      </w:r>
+      <w:hyperlink r:id="rId29">
         <w:r>
           <w:rPr>
+            <w:rStyle w:val="Hyperlink"/>
+            <w:bCs/>
             <w:b/>
-            <w:rStyle w:val="Hyperlink"/>
           </w:rPr>
           <w:t xml:space="preserve">Protein &amp; Cell</w:t>
         </w:r>
@@ -335,11 +339,12 @@
       <w:r>
         <w:t xml:space="preserve">、</w:t>
       </w:r>
-      <w:hyperlink r:id="rId34">
+      <w:hyperlink r:id="rId30">
         <w:r>
           <w:rPr>
+            <w:rStyle w:val="Hyperlink"/>
+            <w:bCs/>
             <w:b/>
-            <w:rStyle w:val="Hyperlink"/>
           </w:rPr>
           <w:t xml:space="preserve">Current Opinion in Microbiology</w:t>
         </w:r>
@@ -347,11 +352,12 @@
       <w:r>
         <w:t xml:space="preserve">、</w:t>
       </w:r>
-      <w:hyperlink r:id="rId35">
+      <w:hyperlink r:id="rId31">
         <w:r>
           <w:rPr>
+            <w:rStyle w:val="Hyperlink"/>
+            <w:bCs/>
             <w:b/>
-            <w:rStyle w:val="Hyperlink"/>
           </w:rPr>
           <w:t xml:space="preserve">遗传</w:t>
         </w:r>
@@ -360,13 +366,14 @@
         <w:t xml:space="preserve"> </w:t>
       </w:r>
       <w:r>
-        <w:t xml:space="preserve">等杂志发表微生物组研究方法综述。以参与作者在</w:t>
-      </w:r>
-      <w:hyperlink r:id="rId36">
+        <w:t xml:space="preserve">等杂志发表微生物组研究方法综述4篇。以参与作者在</w:t>
+      </w:r>
+      <w:hyperlink r:id="rId32">
         <w:r>
           <w:rPr>
+            <w:rStyle w:val="Hyperlink"/>
+            <w:bCs/>
             <w:b/>
-            <w:rStyle w:val="Hyperlink"/>
           </w:rPr>
           <w:t xml:space="preserve">Science</w:t>
         </w:r>
@@ -374,11 +381,12 @@
       <w:r>
         <w:t xml:space="preserve">、</w:t>
       </w:r>
-      <w:hyperlink r:id="rId37">
+      <w:hyperlink r:id="rId33">
         <w:r>
           <w:rPr>
+            <w:rStyle w:val="Hyperlink"/>
+            <w:bCs/>
             <w:b/>
-            <w:rStyle w:val="Hyperlink"/>
           </w:rPr>
           <w:t xml:space="preserve">Nature Biotechnology</w:t>
         </w:r>
@@ -386,17 +394,18 @@
       <w:r>
         <w:t xml:space="preserve">、</w:t>
       </w:r>
-      <w:hyperlink r:id="rId38">
+      <w:hyperlink r:id="rId34">
         <w:r>
           <w:rPr>
+            <w:rStyle w:val="Hyperlink"/>
+            <w:bCs/>
             <w:b/>
-            <w:rStyle w:val="Hyperlink"/>
           </w:rPr>
           <w:t xml:space="preserve">Cell Host &amp; Microbe</w:t>
         </w:r>
       </w:hyperlink>
       <w:r>
-        <w:t xml:space="preserve">等杂志发表论文14篇。累计发表文章26篇，被引用3805次(Google学术，截止2021/6/3)。</w:t>
+        <w:t xml:space="preserve">等杂志发表论文15篇。累计发表文章28篇，被引用4313次(Google学术，截止2021/8/9)。</w:t>
       </w:r>
     </w:p>
     <w:p>
@@ -414,7 +423,7 @@
       <w:r>
         <w:t xml:space="preserve">共同主编正在编写</w:t>
       </w:r>
-      <w:hyperlink r:id="rId39">
+      <w:hyperlink r:id="rId35">
         <w:r>
           <w:rPr>
             <w:rStyle w:val="Hyperlink"/>
@@ -425,7 +434,7 @@
       <w:r>
         <w:t xml:space="preserve">、</w:t>
       </w:r>
-      <w:hyperlink r:id="rId40">
+      <w:hyperlink r:id="rId36">
         <w:r>
           <w:rPr>
             <w:rStyle w:val="Hyperlink"/>
@@ -480,7 +489,7 @@
       <w:r>
         <w:t xml:space="preserve">公众号，分享本领域相关原创文章累计2000余篇，代表作品有</w:t>
       </w:r>
-      <w:hyperlink r:id="rId41">
+      <w:hyperlink r:id="rId37">
         <w:r>
           <w:rPr>
             <w:rStyle w:val="Hyperlink"/>
@@ -491,7 +500,7 @@
       <w:r>
         <w:t xml:space="preserve">、</w:t>
       </w:r>
-      <w:hyperlink r:id="rId37">
+      <w:hyperlink r:id="rId33">
         <w:r>
           <w:rPr>
             <w:rStyle w:val="Hyperlink"/>
@@ -510,22 +519,21 @@
         </w:pict>
       </w:r>
     </w:p>
+    <w:bookmarkEnd w:id="38"/>
+    <w:bookmarkStart w:id="55" w:name="研究方向"/>
     <w:p>
       <w:pPr>
         <w:pStyle w:val="Heading2"/>
       </w:pPr>
-      <w:bookmarkStart w:id="42" w:name="研究方向"/>
-      <w:bookmarkEnd w:id="42"/>
       <w:r>
         <w:t xml:space="preserve">研究方向</w:t>
       </w:r>
     </w:p>
+    <w:bookmarkStart w:id="40" w:name="微生物组数据分析"/>
     <w:p>
       <w:pPr>
         <w:pStyle w:val="Heading3"/>
       </w:pPr>
-      <w:bookmarkStart w:id="43" w:name="微生物组数据分析"/>
-      <w:bookmarkEnd w:id="43"/>
       <w:r>
         <w:t xml:space="preserve">微生物组数据分析</w:t>
       </w:r>
@@ -539,6 +547,7 @@
       </w:r>
       <w:r>
         <w:rPr>
+          <w:bCs/>
           <w:b/>
         </w:rPr>
         <w:t xml:space="preserve">Science、Nature Biotechnology、Cell Host Microbe、Science China Life Sciences</w:t>
@@ -549,7 +558,7 @@
     </w:p>
     <w:p>
       <w:pPr>
-        <w:pStyle w:val="Figure"/>
+        <w:pStyle w:val="BodyText"/>
       </w:pPr>
       <w:r>
         <w:drawing>
@@ -567,7 +576,7 @@
                     </pic:cNvPicPr>
                   </pic:nvPicPr>
                   <pic:blipFill>
-                    <a:blip r:embed="rId46"/>
+                    <a:blip r:embed="rId39"/>
                     <a:stretch>
                       <a:fillRect/>
                     </a:stretch>
@@ -596,10 +605,88 @@
     </w:p>
     <w:p>
       <w:pPr>
+        <w:pStyle w:val="BodyText"/>
+      </w:pPr>
+      <w:r>
+        <w:t xml:space="preserve">图. 相关成果被选为Nature Biotechnology、中国科学生命科学、遗传杂志的封面</w:t>
+      </w:r>
+    </w:p>
+    <w:p>
+      <w:pPr>
+        <w:pStyle w:val="BodyText"/>
+      </w:pPr>
+      <w:r>
+        <w:rPr>
+          <w:bCs/>
+          <w:b/>
+        </w:rPr>
+        <w:t xml:space="preserve">开展合作的主要问题和对策：</w:t>
+      </w:r>
+    </w:p>
+    <w:p>
+      <w:pPr>
+        <w:numPr>
+          <w:ilvl w:val="0"/>
+          <w:numId w:val="1001"/>
+        </w:numPr>
+        <w:pStyle w:val="Compact"/>
+      </w:pPr>
+      <w:r>
+        <w:t xml:space="preserve">沟通：通常实验和分析人员间缺少了解和沟通，需要课题背景和需求清晰，执行期间反复沟通；</w:t>
+      </w:r>
+    </w:p>
+    <w:p>
+      <w:pPr>
+        <w:numPr>
+          <w:ilvl w:val="0"/>
+          <w:numId w:val="1001"/>
+        </w:numPr>
+        <w:pStyle w:val="Compact"/>
+      </w:pPr>
+      <w:r>
+        <w:t xml:space="preserve">耐心：真正的合作是几个月到几年的长期磨合，切忌急功近利、无背景基础、公司式标准化分析离生物学规律相差甚远；</w:t>
+      </w:r>
+    </w:p>
+    <w:p>
+      <w:pPr>
+        <w:numPr>
+          <w:ilvl w:val="0"/>
+          <w:numId w:val="1001"/>
+        </w:numPr>
+        <w:pStyle w:val="Compact"/>
+      </w:pPr>
+      <w:r>
+        <w:t xml:space="preserve">利益：不同评价体系对共同作者认可程度不同，根据规则设定目标并根据最终贡献谈好利益分配问题；</w:t>
+      </w:r>
+    </w:p>
+    <w:p>
+      <w:pPr>
+        <w:numPr>
+          <w:ilvl w:val="0"/>
+          <w:numId w:val="1001"/>
+        </w:numPr>
+        <w:pStyle w:val="Compact"/>
+      </w:pPr>
+      <w:r>
+        <w:t xml:space="preserve">舍得：有舍才有得，否则很难开展合作实现优势互补、突破自己的天花板、冲击国际领先或开创交叉新领域的目标。</w:t>
+      </w:r>
+    </w:p>
+    <w:bookmarkEnd w:id="40"/>
+    <w:bookmarkStart w:id="48" w:name="分析方法开发与优化"/>
+    <w:p>
+      <w:pPr>
+        <w:pStyle w:val="Heading3"/>
+      </w:pPr>
+      <w:r>
+        <w:t xml:space="preserve">分析方法开发与优化</w:t>
+      </w:r>
+    </w:p>
+    <w:p>
+      <w:pPr>
         <w:pStyle w:val="FirstParagraph"/>
       </w:pPr>
       <w:r>
-        <w:t xml:space="preserve">图. 相关成果被选为Nature Biotechnology、中国科学生命科学、遗传杂志的封面</w:t>
+        <w:t xml:space="preserve">目前微生物组分析领域的处于高速发展阶段，方法和软件百花齐放、百家争鸣；对于绝大多数科研人员，开展分析中的主要难题不是没有软件可有，而是软件太多，不知如何选择，对软件方法的优缺点理解有限，结果准确性无法把握。</w:t>
       </w:r>
     </w:p>
     <w:p>
@@ -607,86 +694,9 @@
         <w:pStyle w:val="BodyText"/>
       </w:pPr>
       <w:r>
-        <w:rPr>
-          <w:b/>
-        </w:rPr>
-        <w:t xml:space="preserve">开展合作的主要问题和对策：</w:t>
-      </w:r>
-    </w:p>
-    <w:p>
-      <w:pPr>
-        <w:pStyle w:val="Compact"/>
-        <w:numPr>
-          <w:numId w:val="1001"/>
-          <w:ilvl w:val="0"/>
-        </w:numPr>
-      </w:pPr>
-      <w:r>
-        <w:t xml:space="preserve">沟通：通常实验和分析人员间缺少了解和沟通，需要课题背景和需求清晰，执行期间反复沟通；</w:t>
-      </w:r>
-    </w:p>
-    <w:p>
-      <w:pPr>
-        <w:pStyle w:val="Compact"/>
-        <w:numPr>
-          <w:numId w:val="1001"/>
-          <w:ilvl w:val="0"/>
-        </w:numPr>
-      </w:pPr>
-      <w:r>
-        <w:t xml:space="preserve">耐心：真正的合作是几个月到几年的长期磨合，切忌急功近利、无背景基础、公司式标准化分析离生物学规律相差甚远；</w:t>
-      </w:r>
-    </w:p>
-    <w:p>
-      <w:pPr>
-        <w:pStyle w:val="Compact"/>
-        <w:numPr>
-          <w:numId w:val="1001"/>
-          <w:ilvl w:val="0"/>
-        </w:numPr>
-      </w:pPr>
-      <w:r>
-        <w:t xml:space="preserve">利益：不同评价体系对共同作者认可程度不同，根据规则设定目标并根据最终贡献谈好利益分配问题；</w:t>
-      </w:r>
-    </w:p>
-    <w:p>
-      <w:pPr>
-        <w:pStyle w:val="Compact"/>
-        <w:numPr>
-          <w:numId w:val="1001"/>
-          <w:ilvl w:val="0"/>
-        </w:numPr>
-      </w:pPr>
-      <w:r>
-        <w:t xml:space="preserve">舍得：有舍才有得，否则很难开展合作实现优势互补、突破自己的天花板、冲击国际领先或开创交叉新领域的目标。</w:t>
-      </w:r>
-    </w:p>
-    <w:p>
-      <w:pPr>
-        <w:pStyle w:val="Heading3"/>
-      </w:pPr>
-      <w:bookmarkStart w:id="47" w:name="分析方法开发与优化"/>
-      <w:bookmarkEnd w:id="47"/>
-      <w:r>
-        <w:t xml:space="preserve">分析方法开发与优化</w:t>
-      </w:r>
-    </w:p>
-    <w:p>
-      <w:pPr>
-        <w:pStyle w:val="FirstParagraph"/>
-      </w:pPr>
-      <w:r>
-        <w:t xml:space="preserve">目前微生物组分析领域的处于高速发展阶段，方法和软件百花齐放、百家争鸣；对于绝大多数科研人员，开展分析中的主要难题不是没有软件可有，而是软件太多，不知如何选择，对软件方法的优缺点理解有限，结果准确性无法把握。</w:t>
-      </w:r>
-    </w:p>
-    <w:p>
-      <w:pPr>
-        <w:pStyle w:val="BodyText"/>
-      </w:pPr>
-      <w:r>
         <w:t xml:space="preserve">我们搭建并共享了简单、易用的</w:t>
       </w:r>
-      <w:hyperlink r:id="rId48">
+      <w:hyperlink r:id="rId41">
         <w:r>
           <w:rPr>
             <w:rStyle w:val="Hyperlink"/>
@@ -697,7 +707,7 @@
       <w:r>
         <w:t xml:space="preserve">、</w:t>
       </w:r>
-      <w:hyperlink r:id="rId49">
+      <w:hyperlink r:id="rId42">
         <w:r>
           <w:rPr>
             <w:rStyle w:val="Hyperlink"/>
@@ -708,7 +718,7 @@
       <w:r>
         <w:t xml:space="preserve">、</w:t>
       </w:r>
-      <w:hyperlink r:id="rId50">
+      <w:hyperlink r:id="rId43">
         <w:r>
           <w:rPr>
             <w:rStyle w:val="Hyperlink"/>
@@ -722,7 +732,7 @@
     </w:p>
     <w:p>
       <w:pPr>
-        <w:pStyle w:val="Figure"/>
+        <w:pStyle w:val="BodyText"/>
       </w:pPr>
       <w:r>
         <w:drawing>
@@ -740,7 +750,7 @@
                     </pic:cNvPicPr>
                   </pic:nvPicPr>
                   <pic:blipFill>
-                    <a:blip r:embed="rId53"/>
+                    <a:blip r:embed="rId44"/>
                     <a:stretch>
                       <a:fillRect/>
                     </a:stretch>
@@ -769,7 +779,7 @@
     </w:p>
     <w:p>
       <w:pPr>
-        <w:pStyle w:val="FirstParagraph"/>
+        <w:pStyle w:val="BodyText"/>
       </w:pPr>
       <w:r>
         <w:t xml:space="preserve">图. 扩增子和宏基因组整合分析流程</w:t>
@@ -782,7 +792,7 @@
       <w:r>
         <w:t xml:space="preserve">此外受邀参加</w:t>
       </w:r>
-      <w:hyperlink r:id="rId54">
+      <w:hyperlink r:id="rId45">
         <w:r>
           <w:rPr>
             <w:rStyle w:val="Hyperlink"/>
@@ -793,7 +803,7 @@
       <w:r>
         <w:t xml:space="preserve">，更好地把握国际最前沿的分析流程。参与开发植物扩增子定量方法，实现宿主植物、细菌和真菌三者间的定量，提供了</w:t>
       </w:r>
-      <w:hyperlink r:id="rId55">
+      <w:hyperlink r:id="rId46">
         <w:r>
           <w:rPr>
             <w:rStyle w:val="Hyperlink"/>
@@ -804,7 +814,7 @@
       <w:r>
         <w:t xml:space="preserve">。参与开发在线实现20余种常用绘图/分析工具的服务器ImageGP(</w:t>
       </w:r>
-      <w:hyperlink r:id="rId56">
+      <w:hyperlink r:id="rId47">
         <w:r>
           <w:rPr>
             <w:rStyle w:val="Hyperlink"/>
@@ -822,6 +832,7 @@
       </w:pPr>
       <w:r>
         <w:rPr>
+          <w:bCs/>
           <w:b/>
         </w:rPr>
         <w:t xml:space="preserve">下一步工作重点</w:t>
@@ -829,58 +840,58 @@
     </w:p>
     <w:p>
       <w:pPr>
+        <w:numPr>
+          <w:ilvl w:val="0"/>
+          <w:numId w:val="1002"/>
+        </w:numPr>
         <w:pStyle w:val="Compact"/>
+      </w:pPr>
+      <w:r>
+        <w:t xml:space="preserve">进一步优化和提高方法和软件的易用性；</w:t>
+      </w:r>
+    </w:p>
+    <w:p>
+      <w:pPr>
         <w:numPr>
+          <w:ilvl w:val="0"/>
           <w:numId w:val="1002"/>
+        </w:numPr>
+        <w:pStyle w:val="Compact"/>
+      </w:pPr>
+      <w:r>
+        <w:t xml:space="preserve">建立我国主导的、有影响力的微生物组分析流程；</w:t>
+      </w:r>
+    </w:p>
+    <w:p>
+      <w:pPr>
+        <w:numPr>
           <w:ilvl w:val="0"/>
+          <w:numId w:val="1002"/>
         </w:numPr>
-      </w:pPr>
-      <w:r>
-        <w:t xml:space="preserve">进一步优化和提高方法和软件的易用性；</w:t>
-      </w:r>
-    </w:p>
-    <w:p>
-      <w:pPr>
         <w:pStyle w:val="Compact"/>
+      </w:pPr>
+      <w:r>
+        <w:t xml:space="preserve">建立微生物组数据库的国内备份、更新站点；</w:t>
+      </w:r>
+    </w:p>
+    <w:p>
+      <w:pPr>
         <w:numPr>
+          <w:ilvl w:val="0"/>
           <w:numId w:val="1002"/>
-          <w:ilvl w:val="0"/>
         </w:numPr>
-      </w:pPr>
-      <w:r>
-        <w:t xml:space="preserve">建立我国主导的、有影响力的微生物组分析流程；</w:t>
-      </w:r>
-    </w:p>
-    <w:p>
-      <w:pPr>
         <w:pStyle w:val="Compact"/>
-        <w:numPr>
-          <w:numId w:val="1002"/>
-          <w:ilvl w:val="0"/>
-        </w:numPr>
-      </w:pPr>
-      <w:r>
-        <w:t xml:space="preserve">建立微生物组数据库的国内备份、更新站点；</w:t>
-      </w:r>
-    </w:p>
-    <w:p>
-      <w:pPr>
-        <w:pStyle w:val="Compact"/>
-        <w:numPr>
-          <w:numId w:val="1002"/>
-          <w:ilvl w:val="0"/>
-        </w:numPr>
       </w:pPr>
       <w:r>
         <w:t xml:space="preserve">前沿性、原创性方法的开发。</w:t>
       </w:r>
     </w:p>
+    <w:bookmarkEnd w:id="48"/>
+    <w:bookmarkStart w:id="54" w:name="科学传播"/>
     <w:p>
       <w:pPr>
         <w:pStyle w:val="Heading3"/>
       </w:pPr>
-      <w:bookmarkStart w:id="57" w:name="科学传播"/>
-      <w:bookmarkEnd w:id="57"/>
       <w:r>
         <w:t xml:space="preserve">科学传播</w:t>
       </w:r>
@@ -890,7 +901,7 @@
         <w:pStyle w:val="FirstParagraph"/>
       </w:pPr>
       <w:r>
-        <w:t xml:space="preserve">当前中国微生物组领域科研面临一系列困难：文章分析方法描述缺少细节无法重现；文章多如汪洋大海；英文资料较多但缺少系统整理和中文资料；缺少实例和经验分享等。因此在2017年起我发起并创立了提高数据分析可重复性、解决本领域中文资料匮乏的困境——宏基因组公众号。经过近4年的发展，目前分享2000+篇原创文章，300余万字，11万+同行关注，2100万+阅读量。成为本领域科研成果、技术方法分享交流的华人科研同行聚集地。</w:t>
+        <w:t xml:space="preserve">当前中国微生物组领域科研面临一系列困难：文章分析方法描述缺少细节无法重现；文章多如汪洋大海；英文资料较多但缺少系统整理和中文资料；缺少实例和经验分享等。因此在2017年起我发起并创立了提高数据分析可重复性、解决本领域中文资料匮乏的困境——宏基因组公众号。经过近4年的发展，目前分享2700+篇原创文章，400余万字，12万+同行关注，2400万+阅读量。成为本领域科研成果、技术方法分享交流的华人科研同行聚集地。</w:t>
       </w:r>
     </w:p>
     <w:p>
@@ -900,11 +911,12 @@
       <w:r>
         <w:t xml:space="preserve">此外还受到国内外数十个杂志邀请分享分析方法。目前已经在</w:t>
       </w:r>
-      <w:hyperlink r:id="rId33">
+      <w:hyperlink r:id="rId29">
         <w:r>
           <w:rPr>
+            <w:rStyle w:val="Hyperlink"/>
+            <w:bCs/>
             <w:b/>
-            <w:rStyle w:val="Hyperlink"/>
           </w:rPr>
           <w:t xml:space="preserve">Protein &amp; Cell</w:t>
         </w:r>
@@ -912,11 +924,12 @@
       <w:r>
         <w:t xml:space="preserve">、</w:t>
       </w:r>
-      <w:hyperlink r:id="rId34">
+      <w:hyperlink r:id="rId30">
         <w:r>
           <w:rPr>
+            <w:rStyle w:val="Hyperlink"/>
+            <w:bCs/>
             <w:b/>
-            <w:rStyle w:val="Hyperlink"/>
           </w:rPr>
           <w:t xml:space="preserve">Current Opinion in Microbiology</w:t>
         </w:r>
@@ -924,11 +937,12 @@
       <w:r>
         <w:t xml:space="preserve">、</w:t>
       </w:r>
-      <w:hyperlink r:id="rId58">
+      <w:hyperlink r:id="rId49">
         <w:r>
           <w:rPr>
+            <w:rStyle w:val="Hyperlink"/>
+            <w:bCs/>
             <w:b/>
-            <w:rStyle w:val="Hyperlink"/>
           </w:rPr>
           <w:t xml:space="preserve">Chinese Medical Journal</w:t>
         </w:r>
@@ -936,11 +950,12 @@
       <w:r>
         <w:t xml:space="preserve">、</w:t>
       </w:r>
-      <w:hyperlink r:id="rId35">
+      <w:hyperlink r:id="rId31">
         <w:r>
           <w:rPr>
+            <w:rStyle w:val="Hyperlink"/>
+            <w:bCs/>
             <w:b/>
-            <w:rStyle w:val="Hyperlink"/>
           </w:rPr>
           <w:t xml:space="preserve">遗传</w:t>
         </w:r>
@@ -959,39 +974,39 @@
     </w:p>
     <w:p>
       <w:pPr>
+        <w:numPr>
+          <w:ilvl w:val="0"/>
+          <w:numId w:val="1003"/>
+        </w:numPr>
         <w:pStyle w:val="Compact"/>
-        <w:numPr>
-          <w:numId w:val="1003"/>
-          <w:ilvl w:val="0"/>
-        </w:numPr>
       </w:pPr>
       <w:r>
         <w:t xml:space="preserve">2020年6月发起的</w:t>
       </w:r>
-      <w:hyperlink r:id="rId59">
+      <w:hyperlink r:id="rId50">
         <w:r>
           <w:rPr>
             <w:rStyle w:val="Hyperlink"/>
           </w:rPr>
-          <w:t xml:space="preserve">《微生物组数据分析与可视化实战》专著——科学出版社</w:t>
+          <w:t xml:space="preserve">《微生物组数据分析》专著——科学出版社</w:t>
         </w:r>
       </w:hyperlink>
       <w:r>
-        <w:t xml:space="preserve">，由本领域70位华人同行共同编写，专注于数据分析部分，让大家系统学习背景知识、读懂文章、并实现自主分析。11月份投稿截止。2021年6月正式出版。</w:t>
-      </w:r>
-    </w:p>
-    <w:p>
-      <w:pPr>
+        <w:t xml:space="preserve">，由本领域70位华人同行共同编写，专注于数据分析部分，让大家系统学习背景知识、读懂文章、并实现自主分析。</w:t>
+      </w:r>
+    </w:p>
+    <w:p>
+      <w:pPr>
+        <w:numPr>
+          <w:ilvl w:val="0"/>
+          <w:numId w:val="1003"/>
+        </w:numPr>
         <w:pStyle w:val="Compact"/>
-        <w:numPr>
-          <w:numId w:val="1003"/>
-          <w:ilvl w:val="0"/>
-        </w:numPr>
       </w:pPr>
       <w:r>
         <w:t xml:space="preserve">2020年6月发起的</w:t>
       </w:r>
-      <w:hyperlink r:id="rId60">
+      <w:hyperlink r:id="rId51">
         <w:r>
           <w:rPr>
             <w:rStyle w:val="Hyperlink"/>
@@ -1000,21 +1015,21 @@
         </w:r>
       </w:hyperlink>
       <w:r>
-        <w:t xml:space="preserve">，由全球本领域200多位华人同行共同参与，旨在促进微生物组领域国内外华人科研团队之间的交流和合作，倡导科研团队注重实验方法的沉淀、分享与传播。10月份投稿截止。2021年1月正式线上发布。</w:t>
-      </w:r>
-    </w:p>
-    <w:p>
-      <w:pPr>
+        <w:t xml:space="preserve">，由全球本领域300多位华人同行共同参与，旨在促进微生物组领域国内外华人科研团队之间的交流和合作，倡导科研团队注重实验方法的沉淀、分享与传播。2021年7月正式线上发布。</w:t>
+      </w:r>
+    </w:p>
+    <w:p>
+      <w:pPr>
+        <w:numPr>
+          <w:ilvl w:val="0"/>
+          <w:numId w:val="1003"/>
+        </w:numPr>
         <w:pStyle w:val="Compact"/>
-        <w:numPr>
-          <w:numId w:val="1003"/>
-          <w:ilvl w:val="0"/>
-        </w:numPr>
       </w:pPr>
       <w:r>
         <w:t xml:space="preserve">2020年5月发起的</w:t>
       </w:r>
-      <w:hyperlink r:id="rId61">
+      <w:hyperlink r:id="rId52">
         <w:r>
           <w:rPr>
             <w:rStyle w:val="Hyperlink"/>
@@ -1028,7 +1043,7 @@
     </w:p>
     <w:p>
       <w:pPr>
-        <w:pStyle w:val="Figure"/>
+        <w:pStyle w:val="FirstParagraph"/>
       </w:pPr>
       <w:r>
         <w:drawing>
@@ -1046,7 +1061,7 @@
                     </pic:cNvPicPr>
                   </pic:nvPicPr>
                   <pic:blipFill>
-                    <a:blip r:embed="rId64"/>
+                    <a:blip r:embed="rId53"/>
                     <a:stretch>
                       <a:fillRect/>
                     </a:stretch>
@@ -1075,10 +1090,101 @@
     </w:p>
     <w:p>
       <w:pPr>
+        <w:pStyle w:val="BodyText"/>
+      </w:pPr>
+      <w:r>
+        <w:t xml:space="preserve">图. 宏基因研究范畴、公众号二维码和受邀参加演讲</w:t>
+      </w:r>
+    </w:p>
+    <w:p>
+      <w:pPr>
+        <w:pStyle w:val="BodyText"/>
+      </w:pPr>
+      <w:r>
+        <w:rPr>
+          <w:bCs/>
+          <w:b/>
+        </w:rPr>
+        <w:t xml:space="preserve">科学传播问题的解决方案</w:t>
+      </w:r>
+    </w:p>
+    <w:p>
+      <w:pPr>
+        <w:numPr>
+          <w:ilvl w:val="0"/>
+          <w:numId w:val="1004"/>
+        </w:numPr>
+        <w:pStyle w:val="Compact"/>
+      </w:pPr>
+      <w:r>
+        <w:t xml:space="preserve">倡导文章分享可重复代码，建立微生物组百科全书中、英文版，提高可信度、国际影响力和信誉；</w:t>
+      </w:r>
+    </w:p>
+    <w:p>
+      <w:pPr>
+        <w:numPr>
+          <w:ilvl w:val="0"/>
+          <w:numId w:val="1004"/>
+        </w:numPr>
+        <w:pStyle w:val="Compact"/>
+      </w:pPr>
+      <w:r>
+        <w:t xml:space="preserve">成果新闻、新媒体综合解读宣传，让同行了解，同时提高全民科学素养；</w:t>
+      </w:r>
+    </w:p>
+    <w:p>
+      <w:pPr>
+        <w:numPr>
+          <w:ilvl w:val="0"/>
+          <w:numId w:val="1004"/>
+        </w:numPr>
+        <w:pStyle w:val="Compact"/>
+      </w:pPr>
+      <w:r>
+        <w:t xml:space="preserve">翻译或分享前沿技术资料，进一步总结综述和传播；</w:t>
+      </w:r>
+    </w:p>
+    <w:p>
+      <w:pPr>
+        <w:numPr>
+          <w:ilvl w:val="0"/>
+          <w:numId w:val="1004"/>
+        </w:numPr>
+        <w:pStyle w:val="Compact"/>
+      </w:pPr>
+      <w:r>
+        <w:t xml:space="preserve">利用</w:t>
+      </w:r>
+      <w:r>
+        <w:t xml:space="preserve">“</w:t>
+      </w:r>
+      <w:r>
+        <w:t xml:space="preserve">互联网+</w:t>
+      </w:r>
+      <w:r>
+        <w:t xml:space="preserve">”</w:t>
+      </w:r>
+      <w:r>
+        <w:t xml:space="preserve">模式，分析实例、经验总结通过博客让同行网络检索，公众号推送让同行及时获取，在线直播和演讲的方式让大家方便、高效地学习前沿知识、技术和经验。</w:t>
+      </w:r>
+    </w:p>
+    <w:bookmarkEnd w:id="54"/>
+    <w:bookmarkEnd w:id="55"/>
+    <w:bookmarkStart w:id="87" w:name="发表文章"/>
+    <w:p>
+      <w:pPr>
+        <w:pStyle w:val="Heading2"/>
+      </w:pPr>
+      <w:r>
+        <w:t xml:space="preserve">发表文章</w:t>
+      </w:r>
+    </w:p>
+    <w:p>
+      <w:pPr>
         <w:pStyle w:val="FirstParagraph"/>
       </w:pPr>
       <w:r>
-        <w:t xml:space="preserve">图. 宏基因研究范畴、公众号二维码和受邀参加演讲</w:t>
+        <w:t xml:space="preserve">截止2021年3月1日，共发表文章26篇，被引用2992次。</w:t>
       </w:r>
     </w:p>
     <w:p>
@@ -1086,151 +1192,63 @@
         <w:pStyle w:val="BodyText"/>
       </w:pPr>
       <w:r>
-        <w:rPr>
-          <w:b/>
-        </w:rPr>
-        <w:t xml:space="preserve">科学传播问题的解决方案</w:t>
-      </w:r>
-    </w:p>
-    <w:p>
-      <w:pPr>
+        <w:t xml:space="preserve">“</w:t>
+      </w:r>
+      <w:r>
+        <w:t xml:space="preserve">#</w:t>
+      </w:r>
+      <w:r>
+        <w:t xml:space="preserve">”</w:t>
+      </w:r>
+      <w:r>
+        <w:t xml:space="preserve">代表共同第一作者，</w:t>
+      </w:r>
+      <w:r>
+        <w:t xml:space="preserve">“</w:t>
+      </w:r>
+      <w:r>
+        <w:t xml:space="preserve">*</w:t>
+      </w:r>
+      <w:r>
+        <w:t xml:space="preserve">”</w:t>
+      </w:r>
+      <w:r>
+        <w:t xml:space="preserve">代表通讯作者，IF = 2019年影响因子，文章按发表年逆序排列。</w:t>
+      </w:r>
+    </w:p>
+    <w:bookmarkStart w:id="61" w:name="近五年五篇代表作"/>
+    <w:p>
+      <w:pPr>
+        <w:pStyle w:val="Heading3"/>
+      </w:pPr>
+      <w:r>
+        <w:t xml:space="preserve">近五年五篇代表作</w:t>
+      </w:r>
+    </w:p>
+    <w:p>
+      <w:pPr>
+        <w:numPr>
+          <w:ilvl w:val="0"/>
+          <w:numId w:val="1005"/>
+        </w:numPr>
         <w:pStyle w:val="Compact"/>
-        <w:numPr>
-          <w:numId w:val="1004"/>
-          <w:ilvl w:val="0"/>
-        </w:numPr>
-      </w:pPr>
-      <w:r>
-        <w:t xml:space="preserve">倡导文章分享可重复代码，建立微生物组百科全书中、英文版，提高可信度、国际影响力和信誉；</w:t>
-      </w:r>
-    </w:p>
-    <w:p>
-      <w:pPr>
-        <w:pStyle w:val="Compact"/>
-        <w:numPr>
-          <w:numId w:val="1004"/>
-          <w:ilvl w:val="0"/>
-        </w:numPr>
-      </w:pPr>
-      <w:r>
-        <w:t xml:space="preserve">成果新闻、新媒体综合解读宣传，让同行了解，同时提高全民科学素养；</w:t>
-      </w:r>
-    </w:p>
-    <w:p>
-      <w:pPr>
-        <w:pStyle w:val="Compact"/>
-        <w:numPr>
-          <w:numId w:val="1004"/>
-          <w:ilvl w:val="0"/>
-        </w:numPr>
-      </w:pPr>
-      <w:r>
-        <w:t xml:space="preserve">翻译或分享前沿技术资料，进一步总结综述和传播；</w:t>
-      </w:r>
-    </w:p>
-    <w:p>
-      <w:pPr>
-        <w:pStyle w:val="Compact"/>
-        <w:numPr>
-          <w:numId w:val="1004"/>
-          <w:ilvl w:val="0"/>
-        </w:numPr>
-      </w:pPr>
-      <w:r>
-        <w:t xml:space="preserve">利用</w:t>
-      </w:r>
-      <w:r>
-        <w:t xml:space="preserve">“</w:t>
-      </w:r>
-      <w:r>
-        <w:t xml:space="preserve">互联网+</w:t>
-      </w:r>
-      <w:r>
-        <w:t xml:space="preserve">”</w:t>
-      </w:r>
-      <w:r>
-        <w:t xml:space="preserve">模式，分析实例、经验总结通过博客让同行网络检索，公众号推送让同行及时获取，在线直播和演讲的方式让大家方便、高效地学习前沿知识、技术和经验。</w:t>
-      </w:r>
-    </w:p>
-    <w:p>
-      <w:pPr>
-        <w:pStyle w:val="Heading2"/>
-      </w:pPr>
-      <w:bookmarkStart w:id="65" w:name="发表文章"/>
-      <w:bookmarkEnd w:id="65"/>
-      <w:r>
-        <w:t xml:space="preserve">发表文章</w:t>
-      </w:r>
-    </w:p>
-    <w:p>
-      <w:pPr>
-        <w:pStyle w:val="FirstParagraph"/>
-      </w:pPr>
-      <w:r>
-        <w:t xml:space="preserve">截止2021年3月1日，共发表文章26篇，被引用2992次。</w:t>
-      </w:r>
-    </w:p>
-    <w:p>
-      <w:pPr>
-        <w:pStyle w:val="BodyText"/>
-      </w:pPr>
-      <w:r>
-        <w:t xml:space="preserve">“</w:t>
-      </w:r>
-      <w:r>
-        <w:t xml:space="preserve">#</w:t>
-      </w:r>
-      <w:r>
-        <w:t xml:space="preserve">”</w:t>
-      </w:r>
-      <w:r>
-        <w:t xml:space="preserve">代表共同第一作者，</w:t>
-      </w:r>
-      <w:r>
-        <w:t xml:space="preserve">“</w:t>
-      </w:r>
-      <w:r>
-        <w:t xml:space="preserve">*</w:t>
-      </w:r>
-      <w:r>
-        <w:t xml:space="preserve">”</w:t>
-      </w:r>
-      <w:r>
-        <w:t xml:space="preserve">代表通讯作者，IF = 2019年影响因子，文章按发表年逆序排列。</w:t>
-      </w:r>
-    </w:p>
-    <w:p>
-      <w:pPr>
-        <w:pStyle w:val="Heading3"/>
-      </w:pPr>
-      <w:bookmarkStart w:id="66" w:name="近五年五篇代表作"/>
-      <w:bookmarkEnd w:id="66"/>
-      <w:r>
-        <w:t xml:space="preserve">近五年五篇代表作</w:t>
-      </w:r>
-    </w:p>
-    <w:p>
-      <w:pPr>
-        <w:pStyle w:val="Compact"/>
-        <w:numPr>
-          <w:numId w:val="1005"/>
-          <w:ilvl w:val="0"/>
-        </w:numPr>
-      </w:pPr>
-      <w:r>
-        <w:rPr>
+      </w:pPr>
+      <w:r>
+        <w:rPr>
+          <w:bCs/>
           <w:b/>
         </w:rPr>
         <w:t xml:space="preserve">Yong-Xin Liu#*</w:t>
       </w:r>
       <w:r>
-        <w:t xml:space="preserve">, Yuan Qin#, Tong Chen#, Meiping Lu, Xubo Qian, Xiaoxuan Guo &amp; Yang Bai*. (2020). A practical guide to amplicon and metagenomic analysis of microbiome data.</w:t>
-      </w:r>
-      <w:r>
-        <w:t xml:space="preserve"> </w:t>
-      </w:r>
-      <w:r>
-        <w:rPr>
+        <w:t xml:space="preserve">, Yuan Qin#, Tong Chen#, Meiping Lu, Xubo Qian, Xiaoxuan Guo &amp; Yang Bai*. (2021). A practical guide to amplicon and metagenomic analysis of microbiome data.</w:t>
+      </w:r>
+      <w:r>
+        <w:t xml:space="preserve"> </w:t>
+      </w:r>
+      <w:r>
+        <w:rPr>
+          <w:bCs/>
           <w:b/>
         </w:rPr>
         <w:t xml:space="preserve">Protein &amp; Cell</w:t>
@@ -1239,12 +1257,12 @@
         <w:t xml:space="preserve"> </w:t>
       </w:r>
       <w:r>
-        <w:t xml:space="preserve">11, doi:</w:t>
-      </w:r>
-      <w:r>
-        <w:t xml:space="preserve"> </w:t>
-      </w:r>
-      <w:hyperlink r:id="rId67">
+        <w:t xml:space="preserve">12, 315-330, doi:</w:t>
+      </w:r>
+      <w:r>
+        <w:t xml:space="preserve"> </w:t>
+      </w:r>
+      <w:hyperlink r:id="rId56">
         <w:r>
           <w:rPr>
             <w:rStyle w:val="Hyperlink"/>
@@ -1260,24 +1278,26 @@
       </w:r>
       <w:r>
         <w:rPr>
-          <w:b/>
-        </w:rPr>
-        <w:t xml:space="preserve">IF = 10.164</w:t>
-      </w:r>
-      <w:r>
-        <w:t xml:space="preserve">)</w:t>
-      </w:r>
-    </w:p>
-    <w:p>
-      <w:pPr>
+          <w:bCs/>
+          <w:b/>
+        </w:rPr>
+        <w:t xml:space="preserve">IF = 14.87</w:t>
+      </w:r>
+      <w:r>
+        <w:t xml:space="preserve">, Highly Cited)</w:t>
+      </w:r>
+    </w:p>
+    <w:p>
+      <w:pPr>
+        <w:numPr>
+          <w:ilvl w:val="0"/>
+          <w:numId w:val="1005"/>
+        </w:numPr>
         <w:pStyle w:val="Compact"/>
-        <w:numPr>
-          <w:numId w:val="1005"/>
-          <w:ilvl w:val="0"/>
-        </w:numPr>
-      </w:pPr>
-      <w:r>
-        <w:rPr>
+      </w:pPr>
+      <w:r>
+        <w:rPr>
+          <w:bCs/>
           <w:b/>
         </w:rPr>
         <w:t xml:space="preserve">Yong-Xin Liu</w:t>
@@ -1290,6 +1310,7 @@
       </w:r>
       <w:r>
         <w:rPr>
+          <w:bCs/>
           <w:b/>
         </w:rPr>
         <w:t xml:space="preserve">Current Opinion in Microbiology</w:t>
@@ -1303,7 +1324,7 @@
       <w:r>
         <w:t xml:space="preserve"> </w:t>
       </w:r>
-      <w:hyperlink r:id="rId68">
+      <w:hyperlink r:id="rId57">
         <w:r>
           <w:rPr>
             <w:rStyle w:val="Hyperlink"/>
@@ -1319,6 +1340,7 @@
       </w:r>
       <w:r>
         <w:rPr>
+          <w:bCs/>
           <w:b/>
         </w:rPr>
         <w:t xml:space="preserve">IF = 8.134</w:t>
@@ -1329,11 +1351,11 @@
     </w:p>
     <w:p>
       <w:pPr>
+        <w:numPr>
+          <w:ilvl w:val="0"/>
+          <w:numId w:val="1005"/>
+        </w:numPr>
         <w:pStyle w:val="Compact"/>
-        <w:numPr>
-          <w:numId w:val="1005"/>
-          <w:ilvl w:val="0"/>
-        </w:numPr>
       </w:pPr>
       <w:r>
         <w:t xml:space="preserve">Jingying Zhang#,</w:t>
@@ -1343,6 +1365,7 @@
       </w:r>
       <w:r>
         <w:rPr>
+          <w:bCs/>
           <w:b/>
         </w:rPr>
         <w:t xml:space="preserve">Yong-Xin Liu#</w:t>
@@ -1355,6 +1378,7 @@
       </w:r>
       <w:r>
         <w:rPr>
+          <w:iCs/>
           <w:i/>
         </w:rPr>
         <w:t xml:space="preserve">NRT1.1B</w:t>
@@ -1370,6 +1394,7 @@
       </w:r>
       <w:r>
         <w:rPr>
+          <w:bCs/>
           <w:b/>
         </w:rPr>
         <w:t xml:space="preserve">Nature Biotechnology</w:t>
@@ -1383,7 +1408,7 @@
       <w:r>
         <w:t xml:space="preserve"> </w:t>
       </w:r>
-      <w:hyperlink r:id="rId69">
+      <w:hyperlink r:id="rId58">
         <w:r>
           <w:rPr>
             <w:rStyle w:val="Hyperlink"/>
@@ -1399,21 +1424,22 @@
       </w:r>
       <w:r>
         <w:rPr>
-          <w:b/>
-        </w:rPr>
-        <w:t xml:space="preserve">IF = 36.558</w:t>
-      </w:r>
-      <w:r>
-        <w:t xml:space="preserve">，封面文章)</w:t>
-      </w:r>
-    </w:p>
-    <w:p>
-      <w:pPr>
+          <w:bCs/>
+          <w:b/>
+        </w:rPr>
+        <w:t xml:space="preserve">IF = 54.098</w:t>
+      </w:r>
+      <w:r>
+        <w:t xml:space="preserve">, Cover Story, Highly Cited, Hot Paper)</w:t>
+      </w:r>
+    </w:p>
+    <w:p>
+      <w:pPr>
+        <w:numPr>
+          <w:ilvl w:val="0"/>
+          <w:numId w:val="1005"/>
+        </w:numPr>
         <w:pStyle w:val="Compact"/>
-        <w:numPr>
-          <w:numId w:val="1005"/>
-          <w:ilvl w:val="0"/>
-        </w:numPr>
       </w:pPr>
       <w:r>
         <w:t xml:space="preserve">Jingying Zhang#,</w:t>
@@ -1423,6 +1449,7 @@
       </w:r>
       <w:r>
         <w:rPr>
+          <w:bCs/>
           <w:b/>
         </w:rPr>
         <w:t xml:space="preserve">Yong-Xin Liu#</w:t>
@@ -1435,6 +1462,7 @@
       </w:r>
       <w:r>
         <w:rPr>
+          <w:bCs/>
           <w:b/>
         </w:rPr>
         <w:t xml:space="preserve">Nature Protocols</w:t>
@@ -1448,7 +1476,7 @@
       <w:r>
         <w:t xml:space="preserve"> </w:t>
       </w:r>
-      <w:hyperlink r:id="rId70">
+      <w:hyperlink r:id="rId59">
         <w:r>
           <w:rPr>
             <w:rStyle w:val="Hyperlink"/>
@@ -1464,9 +1492,10 @@
       </w:r>
       <w:r>
         <w:rPr>
-          <w:b/>
-        </w:rPr>
-        <w:t xml:space="preserve">IF = 10.419</w:t>
+          <w:bCs/>
+          <w:b/>
+        </w:rPr>
+        <w:t xml:space="preserve">IF = 13.491</w:t>
       </w:r>
       <w:r>
         <w:t xml:space="preserve">)</w:t>
@@ -1474,11 +1503,11 @@
     </w:p>
     <w:p>
       <w:pPr>
+        <w:numPr>
+          <w:ilvl w:val="0"/>
+          <w:numId w:val="1005"/>
+        </w:numPr>
         <w:pStyle w:val="Compact"/>
-        <w:numPr>
-          <w:numId w:val="1005"/>
-          <w:ilvl w:val="0"/>
-        </w:numPr>
       </w:pPr>
       <w:r>
         <w:t xml:space="preserve">Ancheng C. Huang#, Ting Jiang#,</w:t>
@@ -1488,6 +1517,7 @@
       </w:r>
       <w:r>
         <w:rPr>
+          <w:bCs/>
           <w:b/>
         </w:rPr>
         <w:t xml:space="preserve">Yong-Xin Liu</w:t>
@@ -1500,6 +1530,7 @@
       </w:r>
       <w:r>
         <w:rPr>
+          <w:bCs/>
           <w:b/>
         </w:rPr>
         <w:t xml:space="preserve">Science</w:t>
@@ -1513,7 +1544,7 @@
       <w:r>
         <w:t xml:space="preserve"> </w:t>
       </w:r>
-      <w:hyperlink r:id="rId71">
+      <w:hyperlink r:id="rId60">
         <w:r>
           <w:rPr>
             <w:rStyle w:val="Hyperlink"/>
@@ -1529,31 +1560,32 @@
       </w:r>
       <w:r>
         <w:rPr>
-          <w:b/>
-        </w:rPr>
-        <w:t xml:space="preserve">IF = 41.845</w:t>
-      </w:r>
-      <w:r>
-        <w:t xml:space="preserve">)</w:t>
-      </w:r>
-    </w:p>
+          <w:bCs/>
+          <w:b/>
+        </w:rPr>
+        <w:t xml:space="preserve">IF = 47.728</w:t>
+      </w:r>
+      <w:r>
+        <w:t xml:space="preserve">, Highly Cited)</w:t>
+      </w:r>
+    </w:p>
+    <w:bookmarkEnd w:id="61"/>
+    <w:bookmarkStart w:id="77" w:name="近五年其他文章"/>
     <w:p>
       <w:pPr>
         <w:pStyle w:val="Heading3"/>
       </w:pPr>
-      <w:bookmarkStart w:id="72" w:name="近五年其他文章"/>
-      <w:bookmarkEnd w:id="72"/>
       <w:r>
         <w:t xml:space="preserve">近五年其他文章</w:t>
       </w:r>
     </w:p>
     <w:p>
       <w:pPr>
+        <w:numPr>
+          <w:ilvl w:val="0"/>
+          <w:numId w:val="1006"/>
+        </w:numPr>
         <w:pStyle w:val="Compact"/>
-        <w:numPr>
-          <w:numId w:val="1006"/>
-          <w:ilvl w:val="0"/>
-        </w:numPr>
       </w:pPr>
       <w:r>
         <w:t xml:space="preserve">Xubo Qian#,</w:t>
@@ -1563,6 +1595,7 @@
       </w:r>
       <w:r>
         <w:rPr>
+          <w:bCs/>
           <w:b/>
         </w:rPr>
         <w:t xml:space="preserve">Yong-Xin Liu#</w:t>
@@ -1575,6 +1608,7 @@
       </w:r>
       <w:r>
         <w:rPr>
+          <w:bCs/>
           <w:b/>
         </w:rPr>
         <w:t xml:space="preserve">BMC Genomics</w:t>
@@ -1588,7 +1622,7 @@
       <w:r>
         <w:t xml:space="preserve"> </w:t>
       </w:r>
-      <w:hyperlink r:id="rId73">
+      <w:hyperlink r:id="rId62">
         <w:r>
           <w:rPr>
             <w:rStyle w:val="Hyperlink"/>
@@ -1604,9 +1638,10 @@
       </w:r>
       <w:r>
         <w:rPr>
-          <w:b/>
-        </w:rPr>
-        <w:t xml:space="preserve">IF = 3.594</w:t>
+          <w:bCs/>
+          <w:b/>
+        </w:rPr>
+        <w:t xml:space="preserve">IF = 3.969</w:t>
       </w:r>
       <w:r>
         <w:t xml:space="preserve">)</w:t>
@@ -1614,11 +1649,11 @@
     </w:p>
     <w:p>
       <w:pPr>
+        <w:numPr>
+          <w:ilvl w:val="0"/>
+          <w:numId w:val="1006"/>
+        </w:numPr>
         <w:pStyle w:val="Compact"/>
-        <w:numPr>
-          <w:numId w:val="1006"/>
-          <w:ilvl w:val="0"/>
-        </w:numPr>
       </w:pPr>
       <w:r>
         <w:t xml:space="preserve">Wei Wang#, Jing Yang#, Jian Zhang,</w:t>
@@ -1628,6 +1663,7 @@
       </w:r>
       <w:r>
         <w:rPr>
+          <w:bCs/>
           <w:b/>
         </w:rPr>
         <w:t xml:space="preserve">Yong-Xin Liu</w:t>
@@ -1640,6 +1676,7 @@
       </w:r>
       <w:r>
         <w:rPr>
+          <w:bCs/>
           <w:b/>
         </w:rPr>
         <w:t xml:space="preserve">Cell Host &amp; Microbe</w:t>
@@ -1653,7 +1690,7 @@
       <w:r>
         <w:t xml:space="preserve"> </w:t>
       </w:r>
-      <w:hyperlink r:id="rId74">
+      <w:hyperlink r:id="rId63">
         <w:r>
           <w:rPr>
             <w:rStyle w:val="Hyperlink"/>
@@ -1669,9 +1706,10 @@
       </w:r>
       <w:r>
         <w:rPr>
-          <w:b/>
-        </w:rPr>
-        <w:t xml:space="preserve">IF = 15.923</w:t>
+          <w:bCs/>
+          <w:b/>
+        </w:rPr>
+        <w:t xml:space="preserve">IF = 21.023</w:t>
       </w:r>
       <w:r>
         <w:t xml:space="preserve">)</w:t>
@@ -1679,11 +1717,11 @@
     </w:p>
     <w:p>
       <w:pPr>
+        <w:numPr>
+          <w:ilvl w:val="0"/>
+          <w:numId w:val="1006"/>
+        </w:numPr>
         <w:pStyle w:val="Compact"/>
-        <w:numPr>
-          <w:numId w:val="1006"/>
-          <w:ilvl w:val="0"/>
-        </w:numPr>
       </w:pPr>
       <w:r>
         <w:t xml:space="preserve">Maosheng Zheng, Shishi He, Yueqi Feng, Mingyuan Wang,</w:t>
@@ -1693,6 +1731,7 @@
       </w:r>
       <w:r>
         <w:rPr>
+          <w:bCs/>
           <w:b/>
         </w:rPr>
         <w:t xml:space="preserve">Yong-Xin Liu</w:t>
@@ -1705,6 +1744,7 @@
       </w:r>
       <w:r>
         <w:rPr>
+          <w:bCs/>
           <w:b/>
         </w:rPr>
         <w:t xml:space="preserve">Journal of Environmental Sciences</w:t>
@@ -1718,7 +1758,7 @@
       <w:r>
         <w:t xml:space="preserve"> </w:t>
       </w:r>
-      <w:hyperlink r:id="rId75">
+      <w:hyperlink r:id="rId64">
         <w:r>
           <w:rPr>
             <w:rStyle w:val="Hyperlink"/>
@@ -1734,9 +1774,10 @@
       </w:r>
       <w:r>
         <w:rPr>
-          <w:b/>
-        </w:rPr>
-        <w:t xml:space="preserve">IF = 4.302</w:t>
+          <w:bCs/>
+          <w:b/>
+        </w:rPr>
+        <w:t xml:space="preserve">IF = 5.565</w:t>
       </w:r>
       <w:r>
         <w:t xml:space="preserve">)</w:t>
@@ -1744,11 +1785,11 @@
     </w:p>
     <w:p>
       <w:pPr>
+        <w:numPr>
+          <w:ilvl w:val="0"/>
+          <w:numId w:val="1006"/>
+        </w:numPr>
         <w:pStyle w:val="Compact"/>
-        <w:numPr>
-          <w:numId w:val="1006"/>
-          <w:ilvl w:val="0"/>
-        </w:numPr>
       </w:pPr>
       <w:r>
         <w:t xml:space="preserve">Xu-Bo Qian#, Tong Chen#, Yi-Ping Xu, Lei Chen, Fu-Xiang Sun, Mei-Ping Lu* &amp;</w:t>
@@ -1758,6 +1799,7 @@
       </w:r>
       <w:r>
         <w:rPr>
+          <w:bCs/>
           <w:b/>
         </w:rPr>
         <w:t xml:space="preserve">Yong-Xin Liu</w:t>
@@ -1770,6 +1812,7 @@
       </w:r>
       <w:r>
         <w:rPr>
+          <w:bCs/>
           <w:b/>
         </w:rPr>
         <w:t xml:space="preserve">Chinese Medical Journal</w:t>
@@ -1780,7 +1823,7 @@
       <w:r>
         <w:t xml:space="preserve"> </w:t>
       </w:r>
-      <w:hyperlink r:id="rId76">
+      <w:hyperlink r:id="rId65">
         <w:r>
           <w:rPr>
             <w:rStyle w:val="Hyperlink"/>
@@ -1796,9 +1839,10 @@
       </w:r>
       <w:r>
         <w:rPr>
-          <w:b/>
-        </w:rPr>
-        <w:t xml:space="preserve">IF = 1.585</w:t>
+          <w:bCs/>
+          <w:b/>
+        </w:rPr>
+        <w:t xml:space="preserve">IF = 2.628</w:t>
       </w:r>
       <w:r>
         <w:t xml:space="preserve">)</w:t>
@@ -1806,11 +1850,11 @@
     </w:p>
     <w:p>
       <w:pPr>
+        <w:numPr>
+          <w:ilvl w:val="0"/>
+          <w:numId w:val="1006"/>
+        </w:numPr>
         <w:pStyle w:val="Compact"/>
-        <w:numPr>
-          <w:numId w:val="1006"/>
-          <w:ilvl w:val="0"/>
-        </w:numPr>
       </w:pPr>
       <w:r>
         <w:t xml:space="preserve">Xiaoxuan Guo#, Xiaoning Zhang#, Yuan Qin#,</w:t>
@@ -1820,6 +1864,7 @@
       </w:r>
       <w:r>
         <w:rPr>
+          <w:bCs/>
           <w:b/>
         </w:rPr>
         <w:t xml:space="preserve">Yong-Xin Liu</w:t>
@@ -1832,6 +1877,7 @@
       </w:r>
       <w:r>
         <w:rPr>
+          <w:bCs/>
           <w:b/>
         </w:rPr>
         <w:t xml:space="preserve">Plant Communications</w:t>
@@ -1845,7 +1891,7 @@
       <w:r>
         <w:t xml:space="preserve"> </w:t>
       </w:r>
-      <w:hyperlink r:id="rId77">
+      <w:hyperlink r:id="rId66">
         <w:r>
           <w:rPr>
             <w:rStyle w:val="Hyperlink"/>
@@ -1856,11 +1902,11 @@
     </w:p>
     <w:p>
       <w:pPr>
+        <w:numPr>
+          <w:ilvl w:val="0"/>
+          <w:numId w:val="1006"/>
+        </w:numPr>
         <w:pStyle w:val="Compact"/>
-        <w:numPr>
-          <w:numId w:val="1006"/>
-          <w:ilvl w:val="0"/>
-        </w:numPr>
       </w:pPr>
       <w:r>
         <w:t xml:space="preserve">胡雅丽#, 戴睿#,</w:t>
@@ -1870,6 +1916,7 @@
       </w:r>
       <w:r>
         <w:rPr>
+          <w:bCs/>
           <w:b/>
         </w:rPr>
         <w:t xml:space="preserve">刘永鑫</w:t>
@@ -1882,6 +1929,7 @@
       </w:r>
       <w:r>
         <w:rPr>
+          <w:bCs/>
           <w:b/>
         </w:rPr>
         <w:t xml:space="preserve">遗传</w:t>
@@ -1895,7 +1943,7 @@
       <w:r>
         <w:t xml:space="preserve"> </w:t>
       </w:r>
-      <w:hyperlink r:id="rId78">
+      <w:hyperlink r:id="rId67">
         <w:r>
           <w:rPr>
             <w:rStyle w:val="Hyperlink"/>
@@ -1912,11 +1960,11 @@
     </w:p>
     <w:p>
       <w:pPr>
+        <w:numPr>
+          <w:ilvl w:val="0"/>
+          <w:numId w:val="1006"/>
+        </w:numPr>
         <w:pStyle w:val="Compact"/>
-        <w:numPr>
-          <w:numId w:val="1006"/>
-          <w:ilvl w:val="0"/>
-        </w:numPr>
       </w:pPr>
       <w:r>
         <w:t xml:space="preserve">Evan Bolyen#, Jai Ram Rideout#, Matthew R. Dillon#, Nicholas A. Bokulich#, Christian C. Abnet, Gabriel A. Al-Ghalith, Harriet Alexander, Eric J. Alm, Manimozhiyan Arumugam, Francesco Asnicar, Yang Bai, Jordan E. Bisanz, Kyle Bittinger, Asker Brejnrod, Colin J. Brislawn, C. Titus Brown, Benjamin J. Callahan, Andrés Mauricio Caraballo-Rodríguez, John Chase, Emily K. Cope, Ricardo Da Silva, Christian Diener, Pieter C. Dorrestein, Gavin M. Douglas, Daniel M. Durall, Claire Duvallet, Christian F. Edwardson, Madeleine Ernst, Mehrbod Estaki, Jennifer Fouquier, Julia M. Gauglitz, Sean M. Gibbons, Deanna L. Gibson, Antonio Gonzalez, Kestrel Gorlick, Jiarong Guo, Benjamin Hillmann, Susan Holmes, Hannes Holste, Curtis Huttenhower, Gavin A. Huttley, Stefan Janssen, Alan K. Jarmusch, Lingjing Jiang, Benjamin D. Kaehler, Kyo Bin Kang, Christopher R. Keefe, Paul Keim, Scott T. Kelley, Dan Knights, Irina Koester, Tomasz Kosciolek, Jorden Kreps, Morgan G. I. Langille, Joslynn Lee, Ruth Ley,</w:t>
@@ -1926,6 +1974,7 @@
       </w:r>
       <w:r>
         <w:rPr>
+          <w:bCs/>
           <w:b/>
         </w:rPr>
         <w:t xml:space="preserve">Yong-Xin Liu</w:t>
@@ -1938,6 +1987,7 @@
       </w:r>
       <w:r>
         <w:rPr>
+          <w:bCs/>
           <w:b/>
         </w:rPr>
         <w:t xml:space="preserve">Nature Biotechnology</w:t>
@@ -1951,7 +2001,7 @@
       <w:r>
         <w:t xml:space="preserve"> </w:t>
       </w:r>
-      <w:hyperlink r:id="rId79">
+      <w:hyperlink r:id="rId68">
         <w:r>
           <w:rPr>
             <w:rStyle w:val="Hyperlink"/>
@@ -1967,9 +2017,10 @@
       </w:r>
       <w:r>
         <w:rPr>
-          <w:b/>
-        </w:rPr>
-        <w:t xml:space="preserve">IF = 36.558</w:t>
+          <w:bCs/>
+          <w:b/>
+        </w:rPr>
+        <w:t xml:space="preserve">IF = 54.908</w:t>
       </w:r>
       <w:r>
         <w:t xml:space="preserve">)</w:t>
@@ -1977,11 +2028,11 @@
     </w:p>
     <w:p>
       <w:pPr>
+        <w:numPr>
+          <w:ilvl w:val="0"/>
+          <w:numId w:val="1006"/>
+        </w:numPr>
         <w:pStyle w:val="Compact"/>
-        <w:numPr>
-          <w:numId w:val="1006"/>
-          <w:ilvl w:val="0"/>
-        </w:numPr>
       </w:pPr>
       <w:r>
         <w:t xml:space="preserve">Maosheng Zheng, Nan Zhou, Shufeng Liu, Chenyuan Dang,</w:t>
@@ -1991,6 +2042,7 @@
       </w:r>
       <w:r>
         <w:rPr>
+          <w:bCs/>
           <w:b/>
         </w:rPr>
         <w:t xml:space="preserve">Yong-Xin Liu</w:t>
@@ -2003,6 +2055,7 @@
       </w:r>
       <w:r>
         <w:rPr>
+          <w:bCs/>
           <w:b/>
         </w:rPr>
         <w:t xml:space="preserve">Journal of Cleaner Production</w:t>
@@ -2016,7 +2069,7 @@
       <w:r>
         <w:t xml:space="preserve"> </w:t>
       </w:r>
-      <w:hyperlink r:id="rId80">
+      <w:hyperlink r:id="rId69">
         <w:r>
           <w:rPr>
             <w:rStyle w:val="Hyperlink"/>
@@ -2032,9 +2085,10 @@
       </w:r>
       <w:r>
         <w:rPr>
-          <w:b/>
-        </w:rPr>
-        <w:t xml:space="preserve">IF = 7.246</w:t>
+          <w:bCs/>
+          <w:b/>
+        </w:rPr>
+        <w:t xml:space="preserve">IF = 9.297</w:t>
       </w:r>
       <w:r>
         <w:t xml:space="preserve">)</w:t>
@@ -2042,11 +2096,11 @@
     </w:p>
     <w:p>
       <w:pPr>
+        <w:numPr>
+          <w:ilvl w:val="0"/>
+          <w:numId w:val="1006"/>
+        </w:numPr>
         <w:pStyle w:val="Compact"/>
-        <w:numPr>
-          <w:numId w:val="1006"/>
-          <w:ilvl w:val="0"/>
-        </w:numPr>
       </w:pPr>
       <w:r>
         <w:t xml:space="preserve">Qingwen Chen#, Ting Jiang#,</w:t>
@@ -2056,6 +2110,7 @@
       </w:r>
       <w:r>
         <w:rPr>
+          <w:bCs/>
           <w:b/>
         </w:rPr>
         <w:t xml:space="preserve">Yong-Xin Liu</w:t>
@@ -2066,7 +2121,7 @@
       <w:r>
         <w:t xml:space="preserve"> </w:t>
       </w:r>
-      <w:hyperlink r:id="rId81">
+      <w:hyperlink r:id="rId70">
         <w:r>
           <w:rPr>
             <w:rStyle w:val="Hyperlink"/>
@@ -2082,9 +2137,10 @@
       </w:r>
       <w:r>
         <w:rPr>
-          <w:b/>
-        </w:rPr>
-        <w:t xml:space="preserve">IF = 4.611</w:t>
+          <w:bCs/>
+          <w:b/>
+        </w:rPr>
+        <w:t xml:space="preserve">IF = 6.038</w:t>
       </w:r>
       <w:r>
         <w:t xml:space="preserve">)</w:t>
@@ -2092,14 +2148,15 @@
     </w:p>
     <w:p>
       <w:pPr>
+        <w:numPr>
+          <w:ilvl w:val="0"/>
+          <w:numId w:val="1006"/>
+        </w:numPr>
         <w:pStyle w:val="Compact"/>
-        <w:numPr>
-          <w:numId w:val="1006"/>
-          <w:ilvl w:val="0"/>
-        </w:numPr>
-      </w:pPr>
-      <w:r>
-        <w:rPr>
+      </w:pPr>
+      <w:r>
+        <w:rPr>
+          <w:bCs/>
           <w:b/>
         </w:rPr>
         <w:t xml:space="preserve">刘永鑫</w:t>
@@ -2112,6 +2169,7 @@
       </w:r>
       <w:r>
         <w:rPr>
+          <w:bCs/>
           <w:b/>
         </w:rPr>
         <w:t xml:space="preserve">遗传</w:t>
@@ -2125,7 +2183,7 @@
       <w:r>
         <w:t xml:space="preserve"> </w:t>
       </w:r>
-      <w:hyperlink r:id="rId82">
+      <w:hyperlink r:id="rId71">
         <w:r>
           <w:rPr>
             <w:rStyle w:val="Hyperlink"/>
@@ -2136,11 +2194,11 @@
     </w:p>
     <w:p>
       <w:pPr>
+        <w:numPr>
+          <w:ilvl w:val="0"/>
+          <w:numId w:val="1006"/>
+        </w:numPr>
         <w:pStyle w:val="Compact"/>
-        <w:numPr>
-          <w:numId w:val="1006"/>
-          <w:ilvl w:val="0"/>
-        </w:numPr>
       </w:pPr>
       <w:r>
         <w:t xml:space="preserve">Jingying Zhang#, Na Zhang#,</w:t>
@@ -2150,6 +2208,7 @@
       </w:r>
       <w:r>
         <w:rPr>
+          <w:bCs/>
           <w:b/>
         </w:rPr>
         <w:t xml:space="preserve">Yong-Xin Liu#</w:t>
@@ -2160,7 +2219,7 @@
       <w:r>
         <w:t xml:space="preserve"> </w:t>
       </w:r>
-      <w:hyperlink r:id="rId83">
+      <w:hyperlink r:id="rId72">
         <w:r>
           <w:rPr>
             <w:rStyle w:val="Hyperlink"/>
@@ -2176,21 +2235,22 @@
       </w:r>
       <w:r>
         <w:rPr>
-          <w:b/>
-        </w:rPr>
-        <w:t xml:space="preserve">IF = 4.611</w:t>
-      </w:r>
-      <w:r>
-        <w:t xml:space="preserve">，封面文章)</w:t>
-      </w:r>
-    </w:p>
-    <w:p>
-      <w:pPr>
+          <w:bCs/>
+          <w:b/>
+        </w:rPr>
+        <w:t xml:space="preserve">IF = 6.038</w:t>
+      </w:r>
+      <w:r>
+        <w:t xml:space="preserve">, Cover Story)</w:t>
+      </w:r>
+    </w:p>
+    <w:p>
+      <w:pPr>
+        <w:numPr>
+          <w:ilvl w:val="0"/>
+          <w:numId w:val="1006"/>
+        </w:numPr>
         <w:pStyle w:val="Compact"/>
-        <w:numPr>
-          <w:numId w:val="1006"/>
-          <w:ilvl w:val="0"/>
-        </w:numPr>
       </w:pPr>
       <w:r>
         <w:t xml:space="preserve">Wei Wang#, Bin Hu#, Dingyang Yuan, Yongqiang Liu, Ronghui Che, Yingchun Hu, Shujun Ou, Zhihua Zhang, Hongru Wang, Hua Li, Zhimin Jiang, Zhengli Zhang, Xiaokai Gao, Yahong Qiu, Xiangbing Meng,</w:t>
@@ -2200,6 +2260,7 @@
       </w:r>
       <w:r>
         <w:rPr>
+          <w:bCs/>
           <w:b/>
         </w:rPr>
         <w:t xml:space="preserve">Yong-Xin Liu</w:t>
@@ -2212,6 +2273,7 @@
       </w:r>
       <w:r>
         <w:rPr>
+          <w:bCs/>
           <w:b/>
         </w:rPr>
         <w:t xml:space="preserve">The Plant Cell</w:t>
@@ -2225,7 +2287,7 @@
       <w:r>
         <w:t xml:space="preserve"> </w:t>
       </w:r>
-      <w:hyperlink r:id="rId84">
+      <w:hyperlink r:id="rId73">
         <w:r>
           <w:rPr>
             <w:rStyle w:val="Hyperlink"/>
@@ -2241,21 +2303,22 @@
       </w:r>
       <w:r>
         <w:rPr>
-          <w:b/>
-        </w:rPr>
-        <w:t xml:space="preserve">IF = 9.618</w:t>
-      </w:r>
-      <w:r>
-        <w:t xml:space="preserve">)</w:t>
-      </w:r>
-    </w:p>
-    <w:p>
-      <w:pPr>
+          <w:bCs/>
+          <w:b/>
+        </w:rPr>
+        <w:t xml:space="preserve">IF = 11.277</w:t>
+      </w:r>
+      <w:r>
+        <w:t xml:space="preserve">, Highly Cited)</w:t>
+      </w:r>
+    </w:p>
+    <w:p>
+      <w:pPr>
+        <w:numPr>
+          <w:ilvl w:val="0"/>
+          <w:numId w:val="1006"/>
+        </w:numPr>
         <w:pStyle w:val="Compact"/>
-        <w:numPr>
-          <w:numId w:val="1006"/>
-          <w:ilvl w:val="0"/>
-        </w:numPr>
       </w:pPr>
       <w:r>
         <w:t xml:space="preserve">Handong Su#, Yalin Liu#,</w:t>
@@ -2265,6 +2328,7 @@
       </w:r>
       <w:r>
         <w:rPr>
+          <w:bCs/>
           <w:b/>
         </w:rPr>
         <w:t xml:space="preserve">Yong‐Xin Liu</w:t>
@@ -2277,6 +2341,7 @@
       </w:r>
       <w:r>
         <w:rPr>
+          <w:bCs/>
           <w:b/>
         </w:rPr>
         <w:t xml:space="preserve">The Plant journal</w:t>
@@ -2290,7 +2355,7 @@
       <w:r>
         <w:t xml:space="preserve"> </w:t>
       </w:r>
-      <w:hyperlink r:id="rId85">
+      <w:hyperlink r:id="rId74">
         <w:r>
           <w:rPr>
             <w:rStyle w:val="Hyperlink"/>
@@ -2306,9 +2371,10 @@
       </w:r>
       <w:r>
         <w:rPr>
-          <w:b/>
-        </w:rPr>
-        <w:t xml:space="preserve">IF = 6.141</w:t>
+          <w:bCs/>
+          <w:b/>
+        </w:rPr>
+        <w:t xml:space="preserve">IF = 6.417</w:t>
       </w:r>
       <w:r>
         <w:t xml:space="preserve">)</w:t>
@@ -2316,51 +2382,50 @@
     </w:p>
     <w:p>
       <w:pPr>
+        <w:numPr>
+          <w:ilvl w:val="0"/>
+          <w:numId w:val="1006"/>
+        </w:numPr>
         <w:pStyle w:val="Compact"/>
-        <w:numPr>
-          <w:numId w:val="1006"/>
-          <w:ilvl w:val="0"/>
-        </w:numPr>
-      </w:pPr>
-      <w:r>
-        <w:t xml:space="preserve">Maosheng Zheng, Shishi He, Yueqi Feng, Mingyuan Wang,</w:t>
-      </w:r>
-      <w:r>
-        <w:t xml:space="preserve"> </w:t>
-      </w:r>
-      <w:r>
-        <w:rPr>
-          <w:b/>
-        </w:rPr>
-        <w:t xml:space="preserve">Yong‐Xin Liu</w:t>
-      </w:r>
-      <w:r>
-        <w:t xml:space="preserve">, Chenyuan Dang &amp; Jiawen Wang. (2021). Active ammonia-oxidizing bacteria and archaea in wastewater treatment systems.</w:t>
-      </w:r>
-      <w:r>
-        <w:t xml:space="preserve"> </w:t>
-      </w:r>
-      <w:r>
-        <w:rPr>
-          <w:b/>
-        </w:rPr>
-        <w:t xml:space="preserve">Journal of Environmental Sciences</w:t>
-      </w:r>
-      <w:r>
-        <w:t xml:space="preserve"> </w:t>
-      </w:r>
-      <w:r>
-        <w:t xml:space="preserve">102, 273-282, doi:</w:t>
-      </w:r>
-      <w:r>
-        <w:t xml:space="preserve"> </w:t>
-      </w:r>
-      <w:hyperlink r:id="rId86">
+      </w:pPr>
+      <w:r>
+        <w:t xml:space="preserve">Tong Chen, Haiyan Zhang, Yu Liu,</w:t>
+      </w:r>
+      <w:r>
+        <w:t xml:space="preserve"> </w:t>
+      </w:r>
+      <w:r>
+        <w:rPr>
+          <w:bCs/>
+          <w:b/>
+        </w:rPr>
+        <w:t xml:space="preserve">Yong-Xin Liu</w:t>
+      </w:r>
+      <w:r>
+        <w:t xml:space="preserve">, Luqi Huang. (2021). EVenn: Easy to create repeatable and editable Venn diagrams and Venn networks online.</w:t>
+      </w:r>
+      <w:r>
+        <w:t xml:space="preserve"> </w:t>
+      </w:r>
+      <w:r>
+        <w:rPr>
+          <w:bCs/>
+          <w:b/>
+        </w:rPr>
+        <w:t xml:space="preserve">Journal of Genetics and Genomics</w:t>
+      </w:r>
+      <w:r>
+        <w:t xml:space="preserve">, doi:</w:t>
+      </w:r>
+      <w:r>
+        <w:t xml:space="preserve"> </w:t>
+      </w:r>
+      <w:hyperlink r:id="rId75">
         <w:r>
           <w:rPr>
             <w:rStyle w:val="Hyperlink"/>
           </w:rPr>
-          <w:t xml:space="preserve">https://doi.org/https://doi.org/10.1016/j.jes.2020.09.039</w:t>
+          <w:t xml:space="preserve">https://doi.org/10.1016/j.jgg.2021.07.007</w:t>
         </w:r>
       </w:hyperlink>
       <w:r>
@@ -2371,9 +2436,10 @@
       </w:r>
       <w:r>
         <w:rPr>
-          <w:b/>
-        </w:rPr>
-        <w:t xml:space="preserve">IF = 4.302</w:t>
+          <w:bCs/>
+          <w:b/>
+        </w:rPr>
+        <w:t xml:space="preserve">IF = 5.065</w:t>
       </w:r>
       <w:r>
         <w:t xml:space="preserve">)</w:t>
@@ -2381,65 +2447,74 @@
     </w:p>
     <w:p>
       <w:pPr>
+        <w:numPr>
+          <w:ilvl w:val="0"/>
+          <w:numId w:val="1006"/>
+        </w:numPr>
         <w:pStyle w:val="Compact"/>
-        <w:numPr>
-          <w:numId w:val="1006"/>
-          <w:ilvl w:val="0"/>
-        </w:numPr>
-      </w:pPr>
-      <w:r>
-        <w:rPr>
-          <w:b/>
-        </w:rPr>
-        <w:t xml:space="preserve">刘永鑫</w:t>
-      </w:r>
-      <w:r>
-        <w:t xml:space="preserve">, 刘芳, 陈同 &amp; 白洋. (2020). 随机宏基因组测序数据质量控制和去宿主的分析流程和常见问题.</w:t>
-      </w:r>
-      <w:r>
-        <w:t xml:space="preserve"> </w:t>
-      </w:r>
-      <w:r>
-        <w:rPr>
-          <w:b/>
-        </w:rPr>
-        <w:t xml:space="preserve">Bio-protocol</w:t>
-      </w:r>
-      <w:r>
-        <w:t xml:space="preserve">, e2003347, doi:</w:t>
-      </w:r>
-      <w:r>
-        <w:t xml:space="preserve"> </w:t>
-      </w:r>
-      <w:hyperlink r:id="rId87">
+      </w:pPr>
+      <w:r>
+        <w:t xml:space="preserve">Zhiyao Lv, Rui Dai, Haoran Xu,</w:t>
+      </w:r>
+      <w:r>
+        <w:t xml:space="preserve"> </w:t>
+      </w:r>
+      <w:r>
+        <w:rPr>
+          <w:bCs/>
+          <w:b/>
+        </w:rPr>
+        <w:t xml:space="preserve">Yong‐Xin Liu</w:t>
+      </w:r>
+      <w:r>
+        <w:t xml:space="preserve">, Bo Bai, Ying Meng, Haiyan Li, Xiaofeng Cao, Yang Bai, Xianwei Song, Jingying Zhang. (2021). The rice histone methylation regulates hub species of the root microbiota.</w:t>
+      </w:r>
+      <w:r>
+        <w:t xml:space="preserve"> </w:t>
+      </w:r>
+      <w:r>
+        <w:rPr>
+          <w:bCs/>
+          <w:b/>
+        </w:rPr>
+        <w:t xml:space="preserve">Journal of Genetics and Genomics</w:t>
+      </w:r>
+      <w:r>
+        <w:t xml:space="preserve">, doi:</w:t>
+      </w:r>
+      <w:r>
+        <w:t xml:space="preserve"> </w:t>
+      </w:r>
+      <w:hyperlink r:id="rId76">
         <w:r>
           <w:rPr>
             <w:rStyle w:val="Hyperlink"/>
           </w:rPr>
-          <w:t xml:space="preserve">https://doi.org/10.21769/BioProtoc.2003347</w:t>
+          <w:t xml:space="preserve">https://doi.org/10.1016/j.jgg.2021.06.005</w:t>
         </w:r>
       </w:hyperlink>
     </w:p>
+    <w:bookmarkEnd w:id="77"/>
+    <w:bookmarkStart w:id="86" w:name="五年前文章"/>
     <w:p>
       <w:pPr>
         <w:pStyle w:val="Heading3"/>
       </w:pPr>
-      <w:bookmarkStart w:id="88" w:name="五年前文章"/>
-      <w:bookmarkEnd w:id="88"/>
       <w:r>
         <w:t xml:space="preserve">五年前文章</w:t>
       </w:r>
     </w:p>
     <w:p>
       <w:pPr>
+        <w:numPr>
+          <w:ilvl w:val="0"/>
+          <w:numId w:val="1007"/>
+        </w:numPr>
         <w:pStyle w:val="Compact"/>
-        <w:numPr>
-          <w:numId w:val="1007"/>
-          <w:ilvl w:val="0"/>
-        </w:numPr>
-      </w:pPr>
-      <w:r>
-        <w:rPr>
+      </w:pPr>
+      <w:r>
+        <w:rPr>
+          <w:bCs/>
           <w:b/>
         </w:rPr>
         <w:t xml:space="preserve">Yong-Xin Liu</w:t>
@@ -2452,6 +2527,7 @@
       </w:r>
       <w:r>
         <w:rPr>
+          <w:bCs/>
           <w:b/>
         </w:rPr>
         <w:t xml:space="preserve">Genomics Proteomics Bioinformatics</w:t>
@@ -2465,7 +2541,7 @@
       <w:r>
         <w:t xml:space="preserve"> </w:t>
       </w:r>
-      <w:hyperlink r:id="rId89">
+      <w:hyperlink r:id="rId78">
         <w:r>
           <w:rPr>
             <w:rStyle w:val="Hyperlink"/>
@@ -2481,9 +2557,10 @@
       </w:r>
       <w:r>
         <w:rPr>
-          <w:b/>
-        </w:rPr>
-        <w:t xml:space="preserve">IF = 7.051</w:t>
+          <w:bCs/>
+          <w:b/>
+        </w:rPr>
+        <w:t xml:space="preserve">IF = 7.691</w:t>
       </w:r>
       <w:r>
         <w:t xml:space="preserve">)</w:t>
@@ -2491,11 +2568,11 @@
     </w:p>
     <w:p>
       <w:pPr>
+        <w:numPr>
+          <w:ilvl w:val="0"/>
+          <w:numId w:val="1007"/>
+        </w:numPr>
         <w:pStyle w:val="Compact"/>
-        <w:numPr>
-          <w:numId w:val="1007"/>
-          <w:ilvl w:val="0"/>
-        </w:numPr>
       </w:pPr>
       <w:r>
         <w:t xml:space="preserve">Jing Li,</w:t>
@@ -2505,6 +2582,7 @@
       </w:r>
       <w:r>
         <w:rPr>
+          <w:bCs/>
           <w:b/>
         </w:rPr>
         <w:t xml:space="preserve">Yong-Xin Liu</w:t>
@@ -2517,6 +2595,7 @@
       </w:r>
       <w:r>
         <w:rPr>
+          <w:bCs/>
           <w:b/>
         </w:rPr>
         <w:t xml:space="preserve">Journal of Integrative Agriculture</w:t>
@@ -2530,7 +2609,7 @@
       <w:r>
         <w:t xml:space="preserve"> </w:t>
       </w:r>
-      <w:hyperlink r:id="rId90">
+      <w:hyperlink r:id="rId79">
         <w:r>
           <w:rPr>
             <w:rStyle w:val="Hyperlink"/>
@@ -2546,9 +2625,10 @@
       </w:r>
       <w:r>
         <w:rPr>
-          <w:b/>
-        </w:rPr>
-        <w:t xml:space="preserve">IF = 1.984</w:t>
+          <w:bCs/>
+          <w:b/>
+        </w:rPr>
+        <w:t xml:space="preserve">IF = 2.848</w:t>
       </w:r>
       <w:r>
         <w:t xml:space="preserve">)</w:t>
@@ -2556,14 +2636,15 @@
     </w:p>
     <w:p>
       <w:pPr>
+        <w:numPr>
+          <w:ilvl w:val="0"/>
+          <w:numId w:val="1007"/>
+        </w:numPr>
         <w:pStyle w:val="Compact"/>
-        <w:numPr>
-          <w:numId w:val="1007"/>
-          <w:ilvl w:val="0"/>
-        </w:numPr>
-      </w:pPr>
-      <w:r>
-        <w:rPr>
+      </w:pPr>
+      <w:r>
+        <w:rPr>
+          <w:bCs/>
           <w:b/>
         </w:rPr>
         <w:t xml:space="preserve">Yong-Xin Liu</w:t>
@@ -2576,6 +2657,7 @@
       </w:r>
       <w:r>
         <w:rPr>
+          <w:bCs/>
           <w:b/>
         </w:rPr>
         <w:t xml:space="preserve">Agricultural Sciences in China</w:t>
@@ -2589,7 +2671,7 @@
       <w:r>
         <w:t xml:space="preserve"> </w:t>
       </w:r>
-      <w:hyperlink r:id="rId91">
+      <w:hyperlink r:id="rId80">
         <w:r>
           <w:rPr>
             <w:rStyle w:val="Hyperlink"/>
@@ -2605,9 +2687,10 @@
       </w:r>
       <w:r>
         <w:rPr>
-          <w:b/>
-        </w:rPr>
-        <w:t xml:space="preserve">IF = 1.984</w:t>
+          <w:bCs/>
+          <w:b/>
+        </w:rPr>
+        <w:t xml:space="preserve">IF = 2.848</w:t>
       </w:r>
       <w:r>
         <w:t xml:space="preserve">)</w:t>
@@ -2615,11 +2698,11 @@
     </w:p>
     <w:p>
       <w:pPr>
+        <w:numPr>
+          <w:ilvl w:val="0"/>
+          <w:numId w:val="1007"/>
+        </w:numPr>
         <w:pStyle w:val="Compact"/>
-        <w:numPr>
-          <w:numId w:val="1007"/>
-          <w:ilvl w:val="0"/>
-        </w:numPr>
       </w:pPr>
       <w:r>
         <w:t xml:space="preserve">韩英鹏*, 李修平, 常玮, 赵雪,</w:t>
@@ -2629,6 +2712,7 @@
       </w:r>
       <w:r>
         <w:rPr>
+          <w:bCs/>
           <w:b/>
         </w:rPr>
         <w:t xml:space="preserve">刘永鑫</w:t>
@@ -2644,6 +2728,7 @@
       </w:r>
       <w:r>
         <w:rPr>
+          <w:bCs/>
           <w:b/>
         </w:rPr>
         <w:t xml:space="preserve">作物杂志</w:t>
@@ -2657,7 +2742,7 @@
       <w:r>
         <w:t xml:space="preserve"> </w:t>
       </w:r>
-      <w:hyperlink r:id="rId92">
+      <w:hyperlink r:id="rId81">
         <w:r>
           <w:rPr>
             <w:rStyle w:val="Hyperlink"/>
@@ -2668,11 +2753,11 @@
     </w:p>
     <w:p>
       <w:pPr>
+        <w:numPr>
+          <w:ilvl w:val="0"/>
+          <w:numId w:val="1007"/>
+        </w:numPr>
         <w:pStyle w:val="Compact"/>
-        <w:numPr>
-          <w:numId w:val="1007"/>
-          <w:ilvl w:val="0"/>
-        </w:numPr>
       </w:pPr>
       <w:r>
         <w:t xml:space="preserve">韩英鹏*, 李修平, 常玮, 赵雪,</w:t>
@@ -2682,6 +2767,7 @@
       </w:r>
       <w:r>
         <w:rPr>
+          <w:bCs/>
           <w:b/>
         </w:rPr>
         <w:t xml:space="preserve">刘永鑫</w:t>
@@ -2697,6 +2783,7 @@
       </w:r>
       <w:r>
         <w:rPr>
+          <w:bCs/>
           <w:b/>
         </w:rPr>
         <w:t xml:space="preserve">东北农业大学学报</w:t>
@@ -2710,7 +2797,7 @@
       <w:r>
         <w:t xml:space="preserve"> </w:t>
       </w:r>
-      <w:hyperlink r:id="rId93">
+      <w:hyperlink r:id="rId82">
         <w:r>
           <w:rPr>
             <w:rStyle w:val="Hyperlink"/>
@@ -2721,14 +2808,15 @@
     </w:p>
     <w:p>
       <w:pPr>
+        <w:numPr>
+          <w:ilvl w:val="0"/>
+          <w:numId w:val="1007"/>
+        </w:numPr>
         <w:pStyle w:val="Compact"/>
-        <w:numPr>
-          <w:numId w:val="1007"/>
-          <w:ilvl w:val="0"/>
-        </w:numPr>
-      </w:pPr>
-      <w:r>
-        <w:rPr>
+      </w:pPr>
+      <w:r>
+        <w:rPr>
+          <w:bCs/>
           <w:b/>
         </w:rPr>
         <w:t xml:space="preserve">Yong-Xin Liu</w:t>
@@ -2741,6 +2829,7 @@
       </w:r>
       <w:r>
         <w:rPr>
+          <w:bCs/>
           <w:b/>
         </w:rPr>
         <w:t xml:space="preserve">Agricultural Sciences in China</w:t>
@@ -2754,7 +2843,7 @@
       <w:r>
         <w:t xml:space="preserve"> </w:t>
       </w:r>
-      <w:hyperlink r:id="rId94">
+      <w:hyperlink r:id="rId83">
         <w:r>
           <w:rPr>
             <w:rStyle w:val="Hyperlink"/>
@@ -2770,9 +2859,10 @@
       </w:r>
       <w:r>
         <w:rPr>
-          <w:b/>
-        </w:rPr>
-        <w:t xml:space="preserve">IF = 1.984</w:t>
+          <w:bCs/>
+          <w:b/>
+        </w:rPr>
+        <w:t xml:space="preserve">IF = 2.848</w:t>
       </w:r>
       <w:r>
         <w:t xml:space="preserve">)</w:t>
@@ -2780,14 +2870,15 @@
     </w:p>
     <w:p>
       <w:pPr>
+        <w:numPr>
+          <w:ilvl w:val="0"/>
+          <w:numId w:val="1007"/>
+        </w:numPr>
         <w:pStyle w:val="Compact"/>
-        <w:numPr>
-          <w:numId w:val="1007"/>
-          <w:ilvl w:val="0"/>
-        </w:numPr>
-      </w:pPr>
-      <w:r>
-        <w:rPr>
+      </w:pPr>
+      <w:r>
+        <w:rPr>
+          <w:bCs/>
           <w:b/>
         </w:rPr>
         <w:t xml:space="preserve">刘永鑫</w:t>
@@ -2800,6 +2891,7 @@
       </w:r>
       <w:r>
         <w:rPr>
+          <w:bCs/>
           <w:b/>
         </w:rPr>
         <w:t xml:space="preserve">大豆科学</w:t>
@@ -2813,7 +2905,7 @@
       <w:r>
         <w:t xml:space="preserve"> </w:t>
       </w:r>
-      <w:hyperlink r:id="rId95">
+      <w:hyperlink r:id="rId84">
         <w:r>
           <w:rPr>
             <w:rStyle w:val="Hyperlink"/>
@@ -2824,11 +2916,11 @@
     </w:p>
     <w:p>
       <w:pPr>
+        <w:numPr>
+          <w:ilvl w:val="0"/>
+          <w:numId w:val="1007"/>
+        </w:numPr>
         <w:pStyle w:val="Compact"/>
-        <w:numPr>
-          <w:numId w:val="1007"/>
-          <w:ilvl w:val="0"/>
-        </w:numPr>
       </w:pPr>
       <w:r>
         <w:t xml:space="preserve">孔德勇, 许修宏*,</w:t>
@@ -2838,6 +2930,7 @@
       </w:r>
       <w:r>
         <w:rPr>
+          <w:bCs/>
           <w:b/>
         </w:rPr>
         <w:t xml:space="preserve">刘永鑫</w:t>
@@ -2853,6 +2946,7 @@
       </w:r>
       <w:r>
         <w:rPr>
+          <w:bCs/>
           <w:b/>
         </w:rPr>
         <w:t xml:space="preserve">东北农业大学学报</w:t>
@@ -2866,7 +2960,7 @@
       <w:r>
         <w:t xml:space="preserve"> </w:t>
       </w:r>
-      <w:hyperlink r:id="rId96">
+      <w:hyperlink r:id="rId85">
         <w:r>
           <w:rPr>
             <w:rStyle w:val="Hyperlink"/>
@@ -2882,22 +2976,22 @@
         </w:pict>
       </w:r>
     </w:p>
+    <w:bookmarkEnd w:id="86"/>
+    <w:bookmarkEnd w:id="87"/>
+    <w:bookmarkStart w:id="93" w:name="专著"/>
     <w:p>
       <w:pPr>
         <w:pStyle w:val="Heading2"/>
       </w:pPr>
-      <w:bookmarkStart w:id="97" w:name="专著"/>
-      <w:bookmarkEnd w:id="97"/>
       <w:r>
         <w:t xml:space="preserve">专著</w:t>
       </w:r>
     </w:p>
+    <w:bookmarkStart w:id="89" w:name="微生物组数据分析与可视化实战科学出版社"/>
     <w:p>
       <w:pPr>
         <w:pStyle w:val="Heading3"/>
       </w:pPr>
-      <w:bookmarkStart w:id="98" w:name="微生物组数据分析与可视化实战科学出版社"/>
-      <w:bookmarkEnd w:id="98"/>
       <w:r>
         <w:t xml:space="preserve">《微生物组数据分析与可视化实战》——科学出版社</w:t>
       </w:r>
@@ -2906,7 +3000,7 @@
       <w:pPr>
         <w:pStyle w:val="FirstParagraph"/>
       </w:pPr>
-      <w:hyperlink r:id="rId59">
+      <w:hyperlink r:id="rId50">
         <w:r>
           <w:rPr>
             <w:rStyle w:val="Hyperlink"/>
@@ -2925,7 +3019,7 @@
     </w:p>
     <w:p>
       <w:pPr>
-        <w:pStyle w:val="Figure"/>
+        <w:pStyle w:val="BodyText"/>
       </w:pPr>
       <w:r>
         <w:drawing>
@@ -2943,7 +3037,7 @@
                     </pic:cNvPicPr>
                   </pic:nvPicPr>
                   <pic:blipFill>
-                    <a:blip r:embed="rId101"/>
+                    <a:blip r:embed="rId88"/>
                     <a:stretch>
                       <a:fillRect/>
                     </a:stretch>
@@ -2972,27 +3066,27 @@
     </w:p>
     <w:p>
       <w:pPr>
+        <w:pStyle w:val="BodyText"/>
+      </w:pPr>
+      <w:r>
+        <w:t xml:space="preserve">图. 微生物组数据常用可视化样式总结</w:t>
+      </w:r>
+    </w:p>
+    <w:bookmarkEnd w:id="89"/>
+    <w:bookmarkStart w:id="92" w:name="微生物组实验手册bio-protocol"/>
+    <w:p>
+      <w:pPr>
+        <w:pStyle w:val="Heading3"/>
+      </w:pPr>
+      <w:r>
+        <w:t xml:space="preserve">《微生物组实验手册》——Bio-protocol</w:t>
+      </w:r>
+    </w:p>
+    <w:p>
+      <w:pPr>
         <w:pStyle w:val="FirstParagraph"/>
       </w:pPr>
       <w:r>
-        <w:t xml:space="preserve">图. 微生物组数据常用可视化样式总结</w:t>
-      </w:r>
-    </w:p>
-    <w:p>
-      <w:pPr>
-        <w:pStyle w:val="Heading3"/>
-      </w:pPr>
-      <w:bookmarkStart w:id="102" w:name="bio-protocol"/>
-      <w:bookmarkEnd w:id="102"/>
-      <w:r>
-        <w:t xml:space="preserve">《微生物组实验手册》——Bio-protocol</w:t>
-      </w:r>
-    </w:p>
-    <w:p>
-      <w:pPr>
-        <w:pStyle w:val="FirstParagraph"/>
-      </w:pPr>
-      <w:r>
         <w:t xml:space="preserve">Bio-protocol中国编辑部联合宏基因组公众号共同发起微生物组实验方法电子书(Microbiome Protocol eBook)项目，旨在促进微生物组领域国内外华人科研团队之间的交流和合作，倡导科研团队注重实验方法的沉淀、分享与传播。希望本电子书填补微生物组领域方法空白，解决实验和分析难重复的问题，推动实验标准化，为积累标准统一的数据和未来大数据整合分析做准备，助力微生物组学研究的发展。</w:t>
       </w:r>
     </w:p>
@@ -3019,7 +3113,7 @@
       <w:r>
         <w:t xml:space="preserve">征稿主页：</w:t>
       </w:r>
-      <w:hyperlink r:id="rId103">
+      <w:hyperlink r:id="rId90">
         <w:r>
           <w:rPr>
             <w:rStyle w:val="Hyperlink"/>
@@ -3032,7 +3126,7 @@
       <w:pPr>
         <w:pStyle w:val="BodyText"/>
       </w:pPr>
-      <w:hyperlink r:id="rId60">
+      <w:hyperlink r:id="rId51">
         <w:r>
           <w:rPr>
             <w:rStyle w:val="Hyperlink"/>
@@ -3043,7 +3137,7 @@
     </w:p>
     <w:p>
       <w:pPr>
-        <w:pStyle w:val="Figure"/>
+        <w:pStyle w:val="BodyText"/>
       </w:pPr>
       <w:r>
         <w:drawing>
@@ -3061,7 +3155,7 @@
                     </pic:cNvPicPr>
                   </pic:nvPicPr>
                   <pic:blipFill>
-                    <a:blip r:embed="rId106"/>
+                    <a:blip r:embed="rId91"/>
                     <a:stretch>
                       <a:fillRect/>
                     </a:stretch>
@@ -3090,7 +3184,7 @@
     </w:p>
     <w:p>
       <w:pPr>
-        <w:pStyle w:val="FirstParagraph"/>
+        <w:pStyle w:val="BodyText"/>
       </w:pPr>
       <w:r>
         <w:t xml:space="preserve">图. 微生物组实验手册第一版封面</w:t>
@@ -3103,25 +3197,26 @@
         </w:pict>
       </w:r>
     </w:p>
+    <w:bookmarkEnd w:id="92"/>
+    <w:bookmarkEnd w:id="93"/>
+    <w:bookmarkStart w:id="95" w:name="专刊"/>
     <w:p>
       <w:pPr>
         <w:pStyle w:val="Heading2"/>
       </w:pPr>
-      <w:bookmarkStart w:id="107" w:name="专刊"/>
-      <w:bookmarkEnd w:id="107"/>
       <w:r>
         <w:t xml:space="preserve">专刊</w:t>
       </w:r>
     </w:p>
     <w:p>
       <w:pPr>
+        <w:numPr>
+          <w:ilvl w:val="0"/>
+          <w:numId w:val="1008"/>
+        </w:numPr>
         <w:pStyle w:val="Compact"/>
-        <w:numPr>
-          <w:numId w:val="1008"/>
-          <w:ilvl w:val="0"/>
-        </w:numPr>
-      </w:pPr>
-      <w:hyperlink r:id="rId61">
+      </w:pPr>
+      <w:hyperlink r:id="rId52">
         <w:r>
           <w:rPr>
             <w:rStyle w:val="Hyperlink"/>
@@ -3137,7 +3232,7 @@
       <w:r>
         <w:t xml:space="preserve">Analysis and visualization methods for amplicon and metagenomic data of microbiome 专刊征稿主页：</w:t>
       </w:r>
-      <w:hyperlink r:id="rId108">
+      <w:hyperlink r:id="rId94">
         <w:r>
           <w:rPr>
             <w:rStyle w:val="Hyperlink"/>
@@ -3153,34 +3248,25 @@
         </w:pict>
       </w:r>
     </w:p>
+    <w:bookmarkEnd w:id="95"/>
+    <w:bookmarkStart w:id="96" w:name="科研项目"/>
     <w:p>
       <w:pPr>
         <w:pStyle w:val="Heading2"/>
       </w:pPr>
-      <w:bookmarkStart w:id="109" w:name="科研项目"/>
-      <w:bookmarkEnd w:id="109"/>
       <w:r>
         <w:t xml:space="preserve">科研项目</w:t>
       </w:r>
     </w:p>
     <w:tbl>
       <w:tblPr>
-        <w:tblStyle w:val="TableNormal"/>
+        <w:tblStyle w:val="Table"/>
         <w:tblW w:type="pct" w:w="0.0"/>
-        <w:tblLook w:firstRow="1"/>
+        <w:tblLook w:firstRow="1" w:lastRow="0" w:firstColumn="0" w:lastColumn="0" w:noHBand="0" w:noVBand="0" w:val="0020"/>
       </w:tblPr>
       <w:tblGrid/>
       <w:tr>
-        <w:trPr>
-          <w:cnfStyle w:firstRow="1"/>
-        </w:trPr>
-        <w:tc>
-          <w:tcPr>
-            <w:tcBorders>
-              <w:bottom w:val="single"/>
-            </w:tcBorders>
-            <w:vAlign w:val="bottom"/>
-          </w:tcPr>
+        <w:tc>
           <w:p>
             <w:pPr>
               <w:pStyle w:val="Compact"/>
@@ -3192,12 +3278,6 @@
           </w:p>
         </w:tc>
         <w:tc>
-          <w:tcPr>
-            <w:tcBorders>
-              <w:bottom w:val="single"/>
-            </w:tcBorders>
-            <w:vAlign w:val="bottom"/>
-          </w:tcPr>
           <w:p>
             <w:pPr>
               <w:pStyle w:val="Compact"/>
@@ -3209,12 +3289,6 @@
           </w:p>
         </w:tc>
         <w:tc>
-          <w:tcPr>
-            <w:tcBorders>
-              <w:bottom w:val="single"/>
-            </w:tcBorders>
-            <w:vAlign w:val="bottom"/>
-          </w:tcPr>
           <w:p>
             <w:pPr>
               <w:pStyle w:val="Compact"/>
@@ -3226,12 +3300,6 @@
           </w:p>
         </w:tc>
         <w:tc>
-          <w:tcPr>
-            <w:tcBorders>
-              <w:bottom w:val="single"/>
-            </w:tcBorders>
-            <w:vAlign w:val="bottom"/>
-          </w:tcPr>
           <w:p>
             <w:pPr>
               <w:pStyle w:val="Compact"/>
@@ -3243,12 +3311,6 @@
           </w:p>
         </w:tc>
         <w:tc>
-          <w:tcPr>
-            <w:tcBorders>
-              <w:bottom w:val="single"/>
-            </w:tcBorders>
-            <w:vAlign w:val="bottom"/>
-          </w:tcPr>
           <w:p>
             <w:pPr>
               <w:pStyle w:val="Compact"/>
@@ -3260,12 +3322,6 @@
           </w:p>
         </w:tc>
         <w:tc>
-          <w:tcPr>
-            <w:tcBorders>
-              <w:bottom w:val="single"/>
-            </w:tcBorders>
-            <w:vAlign w:val="bottom"/>
-          </w:tcPr>
           <w:p>
             <w:pPr>
               <w:pStyle w:val="Compact"/>
@@ -3277,12 +3333,6 @@
           </w:p>
         </w:tc>
         <w:tc>
-          <w:tcPr>
-            <w:tcBorders>
-              <w:bottom w:val="single"/>
-            </w:tcBorders>
-            <w:vAlign w:val="bottom"/>
-          </w:tcPr>
           <w:p>
             <w:pPr>
               <w:pStyle w:val="Compact"/>
@@ -4006,40 +4056,31 @@
         </w:tc>
       </w:tr>
     </w:tbl>
+    <w:bookmarkEnd w:id="96"/>
+    <w:bookmarkStart w:id="97" w:name="学术会议"/>
     <w:p>
       <w:pPr>
         <w:pStyle w:val="Heading2"/>
       </w:pPr>
-      <w:bookmarkStart w:id="110" w:name="学术会议"/>
-      <w:bookmarkEnd w:id="110"/>
       <w:r>
         <w:t xml:space="preserve">学术会议</w:t>
       </w:r>
     </w:p>
     <w:tbl>
       <w:tblPr>
-        <w:tblStyle w:val="TableNormal"/>
-        <w:tblW w:type="pct" w:w="5000.0"/>
-        <w:tblLook w:firstRow="1"/>
+        <w:tblStyle w:val="Table"/>
+        <w:tblW w:type="pct" w:w="4999.999999999999"/>
+        <w:tblLook w:firstRow="1" w:lastRow="0" w:firstColumn="0" w:lastColumn="0" w:noHBand="0" w:noVBand="0" w:val="0020"/>
       </w:tblPr>
       <w:tblGrid>
-        <w:gridCol w:w="429"/>
-        <w:gridCol w:w="924"/>
-        <w:gridCol w:w="3168"/>
-        <w:gridCol w:w="2970"/>
-        <w:gridCol w:w="429"/>
+        <w:gridCol w:w="404"/>
+        <w:gridCol w:w="909"/>
+        <w:gridCol w:w="3201"/>
+        <w:gridCol w:w="2999"/>
+        <w:gridCol w:w="404"/>
       </w:tblGrid>
       <w:tr>
-        <w:trPr>
-          <w:cnfStyle w:firstRow="1"/>
-        </w:trPr>
-        <w:tc>
-          <w:tcPr>
-            <w:tcBorders>
-              <w:bottom w:val="single"/>
-            </w:tcBorders>
-            <w:vAlign w:val="bottom"/>
-          </w:tcPr>
+        <w:tc>
           <w:p>
             <w:pPr>
               <w:pStyle w:val="Compact"/>
@@ -4051,12 +4092,6 @@
           </w:p>
         </w:tc>
         <w:tc>
-          <w:tcPr>
-            <w:tcBorders>
-              <w:bottom w:val="single"/>
-            </w:tcBorders>
-            <w:vAlign w:val="bottom"/>
-          </w:tcPr>
           <w:p>
             <w:pPr>
               <w:pStyle w:val="Compact"/>
@@ -4068,12 +4103,6 @@
           </w:p>
         </w:tc>
         <w:tc>
-          <w:tcPr>
-            <w:tcBorders>
-              <w:bottom w:val="single"/>
-            </w:tcBorders>
-            <w:vAlign w:val="bottom"/>
-          </w:tcPr>
           <w:p>
             <w:pPr>
               <w:pStyle w:val="Compact"/>
@@ -4085,12 +4114,6 @@
           </w:p>
         </w:tc>
         <w:tc>
-          <w:tcPr>
-            <w:tcBorders>
-              <w:bottom w:val="single"/>
-            </w:tcBorders>
-            <w:vAlign w:val="bottom"/>
-          </w:tcPr>
           <w:p>
             <w:pPr>
               <w:pStyle w:val="Compact"/>
@@ -4102,12 +4125,6 @@
           </w:p>
         </w:tc>
         <w:tc>
-          <w:tcPr>
-            <w:tcBorders>
-              <w:bottom w:val="single"/>
-            </w:tcBorders>
-            <w:vAlign w:val="bottom"/>
-          </w:tcPr>
           <w:p>
             <w:pPr>
               <w:pStyle w:val="Compact"/>
@@ -4747,34 +4764,25 @@
         </w:tc>
       </w:tr>
     </w:tbl>
+    <w:bookmarkEnd w:id="97"/>
+    <w:bookmarkStart w:id="98" w:name="奖励"/>
     <w:p>
       <w:pPr>
         <w:pStyle w:val="Heading2"/>
       </w:pPr>
-      <w:bookmarkStart w:id="111" w:name="奖励"/>
-      <w:bookmarkEnd w:id="111"/>
       <w:r>
         <w:t xml:space="preserve">奖励</w:t>
       </w:r>
     </w:p>
     <w:tbl>
       <w:tblPr>
-        <w:tblStyle w:val="TableNormal"/>
+        <w:tblStyle w:val="Table"/>
         <w:tblW w:type="pct" w:w="0.0"/>
-        <w:tblLook w:firstRow="1"/>
+        <w:tblLook w:firstRow="1" w:lastRow="0" w:firstColumn="0" w:lastColumn="0" w:noHBand="0" w:noVBand="0" w:val="0020"/>
       </w:tblPr>
       <w:tblGrid/>
       <w:tr>
-        <w:trPr>
-          <w:cnfStyle w:firstRow="1"/>
-        </w:trPr>
-        <w:tc>
-          <w:tcPr>
-            <w:tcBorders>
-              <w:bottom w:val="single"/>
-            </w:tcBorders>
-            <w:vAlign w:val="bottom"/>
-          </w:tcPr>
+        <w:tc>
           <w:p>
             <w:pPr>
               <w:pStyle w:val="Compact"/>
@@ -4786,12 +4794,6 @@
           </w:p>
         </w:tc>
         <w:tc>
-          <w:tcPr>
-            <w:tcBorders>
-              <w:bottom w:val="single"/>
-            </w:tcBorders>
-            <w:vAlign w:val="bottom"/>
-          </w:tcPr>
           <w:p>
             <w:pPr>
               <w:pStyle w:val="Compact"/>
@@ -4803,12 +4805,6 @@
           </w:p>
         </w:tc>
         <w:tc>
-          <w:tcPr>
-            <w:tcBorders>
-              <w:bottom w:val="single"/>
-            </w:tcBorders>
-            <w:vAlign w:val="bottom"/>
-          </w:tcPr>
           <w:p>
             <w:pPr>
               <w:pStyle w:val="Compact"/>
@@ -5136,12 +5132,12 @@
         </w:tc>
       </w:tr>
     </w:tbl>
+    <w:bookmarkEnd w:id="98"/>
+    <w:bookmarkStart w:id="99" w:name="专利"/>
     <w:p>
       <w:pPr>
         <w:pStyle w:val="Heading2"/>
       </w:pPr>
-      <w:bookmarkStart w:id="112" w:name="专利"/>
-      <w:bookmarkEnd w:id="112"/>
       <w:r>
         <w:t xml:space="preserve">专利</w:t>
       </w:r>
@@ -5151,7 +5147,7 @@
         <w:pStyle w:val="FirstParagraph"/>
       </w:pPr>
       <w:r>
-        <w:t xml:space="preserve">目前在申请中的专利4项。</w:t>
+        <w:t xml:space="preserve">目前在申请中的专利3项。</w:t>
       </w:r>
     </w:p>
     <w:p>
@@ -5161,12 +5157,12 @@
         </w:pict>
       </w:r>
     </w:p>
+    <w:bookmarkEnd w:id="99"/>
+    <w:bookmarkStart w:id="100" w:name="软件著作权"/>
     <w:p>
       <w:pPr>
         <w:pStyle w:val="Heading2"/>
       </w:pPr>
-      <w:bookmarkStart w:id="113" w:name="软件著作权"/>
-      <w:bookmarkEnd w:id="113"/>
       <w:r>
         <w:t xml:space="preserve">软件著作权</w:t>
       </w:r>
@@ -5176,7 +5172,7 @@
         <w:pStyle w:val="FirstParagraph"/>
       </w:pPr>
       <w:r>
-        <w:t xml:space="preserve">目前获得软件著作权1个，在申请2个。</w:t>
+        <w:t xml:space="preserve">目前获得软件著作权1项。</w:t>
       </w:r>
     </w:p>
     <w:p>
@@ -5191,12 +5187,17 @@
         <w:pStyle w:val="FirstParagraph"/>
       </w:pPr>
       <w:r>
-        <w:t xml:space="preserve">© 2016-2021 Yong-Xin Liu</w:t>
-      </w:r>
-    </w:p>
+        <w:t xml:space="preserve">© 2016-2021 Yong-Xin Liu (刘永鑫)</w:t>
+      </w:r>
+    </w:p>
+    <w:bookmarkEnd w:id="100"/>
     <w:sectPr/>
   </w:body>
 </w:document>
+</file>
+
+<file path=word/comments.xml><?xml version="1.0" encoding="utf-8"?>
+<w:comments xmlns:w="http://schemas.openxmlformats.org/wordprocessingml/2006/main" xmlns:m="http://schemas.openxmlformats.org/officeDocument/2006/math" xmlns:r="http://schemas.openxmlformats.org/officeDocument/2006/relationships" xmlns:o="urn:schemas-microsoft-com:office:office" xmlns:v="urn:schemas-microsoft-com:vml" xmlns:w10="urn:schemas-microsoft-com:office:word" xmlns:a="http://schemas.openxmlformats.org/drawingml/2006/main" xmlns:pic="http://schemas.openxmlformats.org/drawingml/2006/picture" xmlns:wp="http://schemas.openxmlformats.org/drawingml/2006/wordprocessingDrawing"/>
 </file>
 
 <file path=word/footnotes.xml><?xml version="1.0" encoding="utf-8"?>
@@ -5220,18 +5221,15 @@
 
 <file path=word/numbering.xml><?xml version="1.0" encoding="utf-8"?>
 <w:numbering xmlns:w="http://schemas.openxmlformats.org/wordprocessingml/2006/main">
-  <w:abstractNum w:abstractNumId="0">
-    <w:nsid w:val="e17f69ba"/>
+  <w:abstractNum w:abstractNumId="990">
+    <w:nsid w:val="2c1ae401"/>
     <w:multiLevelType w:val="multilevel"/>
     <w:lvl w:ilvl="0">
       <w:numFmt w:val="bullet"/>
       <w:lvlText w:val=" "/>
       <w:lvlJc w:val="left"/>
       <w:pPr>
-        <w:tabs>
-          <w:tab w:val="num" w:pos="0"/>
-        </w:tabs>
-        <w:ind w:left="480" w:hanging="480"/>
+        <w:ind w:left="720" w:hanging="480"/>
       </w:pPr>
     </w:lvl>
     <w:lvl w:ilvl="1">
@@ -5239,10 +5237,7 @@
       <w:lvlText w:val=" "/>
       <w:lvlJc w:val="left"/>
       <w:pPr>
-        <w:tabs>
-          <w:tab w:val="num" w:pos="720"/>
-        </w:tabs>
-        <w:ind w:left="1200" w:hanging="480"/>
+        <w:ind w:left="1440" w:hanging="480"/>
       </w:pPr>
     </w:lvl>
     <w:lvl w:ilvl="2">
@@ -5250,10 +5245,7 @@
       <w:lvlText w:val=" "/>
       <w:lvlJc w:val="left"/>
       <w:pPr>
-        <w:tabs>
-          <w:tab w:val="num" w:pos="1440"/>
-        </w:tabs>
-        <w:ind w:left="1920" w:hanging="480"/>
+        <w:ind w:left="2160" w:hanging="480"/>
       </w:pPr>
     </w:lvl>
     <w:lvl w:ilvl="3">
@@ -5261,10 +5253,7 @@
       <w:lvlText w:val=" "/>
       <w:lvlJc w:val="left"/>
       <w:pPr>
-        <w:tabs>
-          <w:tab w:val="num" w:pos="2160"/>
-        </w:tabs>
-        <w:ind w:left="2640" w:hanging="480"/>
+        <w:ind w:left="2880" w:hanging="480"/>
       </w:pPr>
     </w:lvl>
     <w:lvl w:ilvl="4">
@@ -5272,10 +5261,7 @@
       <w:lvlText w:val=" "/>
       <w:lvlJc w:val="left"/>
       <w:pPr>
-        <w:tabs>
-          <w:tab w:val="num" w:pos="2880"/>
-        </w:tabs>
-        <w:ind w:left="3360" w:hanging="480"/>
+        <w:ind w:left="3600" w:hanging="480"/>
       </w:pPr>
     </w:lvl>
     <w:lvl w:ilvl="5">
@@ -5283,10 +5269,7 @@
       <w:lvlText w:val=" "/>
       <w:lvlJc w:val="left"/>
       <w:pPr>
-        <w:tabs>
-          <w:tab w:val="num" w:pos="3600"/>
-        </w:tabs>
-        <w:ind w:left="4080" w:hanging="480"/>
+        <w:ind w:left="4320" w:hanging="480"/>
       </w:pPr>
     </w:lvl>
     <w:lvl w:ilvl="6">
@@ -5294,106 +5277,35 @@
       <w:lvlText w:val=" "/>
       <w:lvlJc w:val="left"/>
       <w:pPr>
-        <w:tabs>
-          <w:tab w:val="num" w:pos="4320"/>
-        </w:tabs>
-        <w:ind w:left="4800" w:hanging="480"/>
+        <w:ind w:left="5040" w:hanging="480"/>
       </w:pPr>
     </w:lvl>
-  </w:abstractNum>
-  <w:abstractNum w:abstractNumId="990">
-    <w:nsid w:val="d9b50b8e"/>
-    <w:multiLevelType w:val="multilevel"/>
-    <w:lvl w:ilvl="0">
+    <w:lvl w:ilvl="7">
       <w:numFmt w:val="bullet"/>
       <w:lvlText w:val=" "/>
       <w:lvlJc w:val="left"/>
       <w:pPr>
-        <w:tabs>
-          <w:tab w:val="num" w:pos="0"/>
-        </w:tabs>
-        <w:ind w:left="480" w:hanging="480"/>
+        <w:ind w:left="5760" w:hanging="480"/>
       </w:pPr>
     </w:lvl>
-    <w:lvl w:ilvl="1">
+    <w:lvl w:ilvl="8">
       <w:numFmt w:val="bullet"/>
       <w:lvlText w:val=" "/>
       <w:lvlJc w:val="left"/>
       <w:pPr>
-        <w:tabs>
-          <w:tab w:val="num" w:pos="720"/>
-        </w:tabs>
-        <w:ind w:left="1200" w:hanging="480"/>
-      </w:pPr>
-    </w:lvl>
-    <w:lvl w:ilvl="2">
-      <w:numFmt w:val="bullet"/>
-      <w:lvlText w:val=" "/>
-      <w:lvlJc w:val="left"/>
-      <w:pPr>
-        <w:tabs>
-          <w:tab w:val="num" w:pos="1440"/>
-        </w:tabs>
-        <w:ind w:left="1920" w:hanging="480"/>
-      </w:pPr>
-    </w:lvl>
-    <w:lvl w:ilvl="3">
-      <w:numFmt w:val="bullet"/>
-      <w:lvlText w:val=" "/>
-      <w:lvlJc w:val="left"/>
-      <w:pPr>
-        <w:tabs>
-          <w:tab w:val="num" w:pos="2160"/>
-        </w:tabs>
-        <w:ind w:left="2640" w:hanging="480"/>
-      </w:pPr>
-    </w:lvl>
-    <w:lvl w:ilvl="4">
-      <w:numFmt w:val="bullet"/>
-      <w:lvlText w:val=" "/>
-      <w:lvlJc w:val="left"/>
-      <w:pPr>
-        <w:tabs>
-          <w:tab w:val="num" w:pos="2880"/>
-        </w:tabs>
-        <w:ind w:left="3360" w:hanging="480"/>
-      </w:pPr>
-    </w:lvl>
-    <w:lvl w:ilvl="5">
-      <w:numFmt w:val="bullet"/>
-      <w:lvlText w:val=" "/>
-      <w:lvlJc w:val="left"/>
-      <w:pPr>
-        <w:tabs>
-          <w:tab w:val="num" w:pos="3600"/>
-        </w:tabs>
-        <w:ind w:left="4080" w:hanging="480"/>
-      </w:pPr>
-    </w:lvl>
-    <w:lvl w:ilvl="6">
-      <w:numFmt w:val="bullet"/>
-      <w:lvlText w:val=" "/>
-      <w:lvlJc w:val="left"/>
-      <w:pPr>
-        <w:tabs>
-          <w:tab w:val="num" w:pos="4320"/>
-        </w:tabs>
-        <w:ind w:left="4800" w:hanging="480"/>
+        <w:ind w:left="6480" w:hanging="480"/>
       </w:pPr>
     </w:lvl>
   </w:abstractNum>
   <w:abstractNum w:abstractNumId="991">
-    <w:nsid w:val="28d30e5b"/>
+    <w:nsid w:val="ea454b4c"/>
     <w:multiLevelType w:val="multilevel"/>
     <w:lvl w:ilvl="0">
       <w:numFmt w:val="bullet"/>
       <w:lvlText w:val="•"/>
       <w:lvlJc w:val="left"/>
       <w:pPr>
-        <w:tabs>
-          <w:tab w:val="num" w:pos="0"/>
-        </w:tabs>
-        <w:ind w:left="480" w:hanging="480"/>
+        <w:ind w:left="720" w:hanging="480"/>
       </w:pPr>
     </w:lvl>
     <w:lvl w:ilvl="1">
@@ -5401,10 +5313,7 @@
       <w:lvlText w:val="–"/>
       <w:lvlJc w:val="left"/>
       <w:pPr>
-        <w:tabs>
-          <w:tab w:val="num" w:pos="720"/>
-        </w:tabs>
-        <w:ind w:left="1200" w:hanging="480"/>
+        <w:ind w:left="1440" w:hanging="480"/>
       </w:pPr>
     </w:lvl>
     <w:lvl w:ilvl="2">
@@ -5412,10 +5321,7 @@
       <w:lvlText w:val="•"/>
       <w:lvlJc w:val="left"/>
       <w:pPr>
-        <w:tabs>
-          <w:tab w:val="num" w:pos="1440"/>
-        </w:tabs>
-        <w:ind w:left="1920" w:hanging="480"/>
+        <w:ind w:left="2160" w:hanging="480"/>
       </w:pPr>
     </w:lvl>
     <w:lvl w:ilvl="3">
@@ -5423,10 +5329,7 @@
       <w:lvlText w:val="–"/>
       <w:lvlJc w:val="left"/>
       <w:pPr>
-        <w:tabs>
-          <w:tab w:val="num" w:pos="2160"/>
-        </w:tabs>
-        <w:ind w:left="2640" w:hanging="480"/>
+        <w:ind w:left="2880" w:hanging="480"/>
       </w:pPr>
     </w:lvl>
     <w:lvl w:ilvl="4">
@@ -5434,10 +5337,7 @@
       <w:lvlText w:val="•"/>
       <w:lvlJc w:val="left"/>
       <w:pPr>
-        <w:tabs>
-          <w:tab w:val="num" w:pos="2880"/>
-        </w:tabs>
-        <w:ind w:left="3360" w:hanging="480"/>
+        <w:ind w:left="3600" w:hanging="480"/>
       </w:pPr>
     </w:lvl>
     <w:lvl w:ilvl="5">
@@ -5445,10 +5345,7 @@
       <w:lvlText w:val="–"/>
       <w:lvlJc w:val="left"/>
       <w:pPr>
-        <w:tabs>
-          <w:tab w:val="num" w:pos="3600"/>
-        </w:tabs>
-        <w:ind w:left="4080" w:hanging="480"/>
+        <w:ind w:left="4320" w:hanging="480"/>
       </w:pPr>
     </w:lvl>
     <w:lvl w:ilvl="6">
@@ -5456,15 +5353,28 @@
       <w:lvlText w:val="•"/>
       <w:lvlJc w:val="left"/>
       <w:pPr>
-        <w:tabs>
-          <w:tab w:val="num" w:pos="4320"/>
-        </w:tabs>
-        <w:ind w:left="4800" w:hanging="480"/>
+        <w:ind w:left="5040" w:hanging="480"/>
+      </w:pPr>
+    </w:lvl>
+    <w:lvl w:ilvl="7">
+      <w:numFmt w:val="bullet"/>
+      <w:lvlText w:val="–"/>
+      <w:lvlJc w:val="left"/>
+      <w:pPr>
+        <w:ind w:left="5760" w:hanging="480"/>
+      </w:pPr>
+    </w:lvl>
+    <w:lvl w:ilvl="8">
+      <w:numFmt w:val="bullet"/>
+      <w:lvlText w:val="•"/>
+      <w:lvlJc w:val="left"/>
+      <w:pPr>
+        <w:ind w:left="6480" w:hanging="480"/>
       </w:pPr>
     </w:lvl>
   </w:abstractNum>
   <w:abstractNum w:abstractNumId="99411">
-    <w:nsid w:val="28de8f45"/>
+    <w:nsid w:val="71315dca"/>
     <w:multiLevelType w:val="multilevel"/>
     <w:lvl w:ilvl="0">
       <w:start w:val="1"/>
@@ -5472,10 +5382,7 @@
       <w:lvlText w:val="%1."/>
       <w:lvlJc w:val="left"/>
       <w:pPr>
-        <w:tabs>
-          <w:tab w:val="num" w:pos="0"/>
-        </w:tabs>
-        <w:ind w:left="480" w:hanging="480"/>
+        <w:ind w:left="720" w:hanging="480"/>
       </w:pPr>
     </w:lvl>
     <w:lvl w:ilvl="1">
@@ -5484,10 +5391,7 @@
       <w:lvlText w:val="%2."/>
       <w:lvlJc w:val="left"/>
       <w:pPr>
-        <w:tabs>
-          <w:tab w:val="num" w:pos="720"/>
-        </w:tabs>
-        <w:ind w:left="1200" w:hanging="480"/>
+        <w:ind w:left="1440" w:hanging="480"/>
       </w:pPr>
     </w:lvl>
     <w:lvl w:ilvl="2">
@@ -5496,10 +5400,7 @@
       <w:lvlText w:val="%3."/>
       <w:lvlJc w:val="left"/>
       <w:pPr>
-        <w:tabs>
-          <w:tab w:val="num" w:pos="1440"/>
-        </w:tabs>
-        <w:ind w:left="1920" w:hanging="480"/>
+        <w:ind w:left="2160" w:hanging="480"/>
       </w:pPr>
     </w:lvl>
     <w:lvl w:ilvl="3">
@@ -5508,10 +5409,7 @@
       <w:lvlText w:val="%4."/>
       <w:lvlJc w:val="left"/>
       <w:pPr>
-        <w:tabs>
-          <w:tab w:val="num" w:pos="2160"/>
-        </w:tabs>
-        <w:ind w:left="2640" w:hanging="480"/>
+        <w:ind w:left="2880" w:hanging="480"/>
       </w:pPr>
     </w:lvl>
     <w:lvl w:ilvl="4">
@@ -5520,10 +5418,7 @@
       <w:lvlText w:val="%5."/>
       <w:lvlJc w:val="left"/>
       <w:pPr>
-        <w:tabs>
-          <w:tab w:val="num" w:pos="2880"/>
-        </w:tabs>
-        <w:ind w:left="3360" w:hanging="480"/>
+        <w:ind w:left="3600" w:hanging="480"/>
       </w:pPr>
     </w:lvl>
     <w:lvl w:ilvl="5">
@@ -5532,10 +5427,7 @@
       <w:lvlText w:val="%6."/>
       <w:lvlJc w:val="left"/>
       <w:pPr>
-        <w:tabs>
-          <w:tab w:val="num" w:pos="3600"/>
-        </w:tabs>
-        <w:ind w:left="4080" w:hanging="480"/>
+        <w:ind w:left="4320" w:hanging="480"/>
       </w:pPr>
     </w:lvl>
     <w:lvl w:ilvl="6">
@@ -5544,15 +5436,30 @@
       <w:lvlText w:val="%7."/>
       <w:lvlJc w:val="left"/>
       <w:pPr>
-        <w:tabs>
-          <w:tab w:val="num" w:pos="4320"/>
-        </w:tabs>
-        <w:ind w:left="4800" w:hanging="480"/>
+        <w:ind w:left="5040" w:hanging="480"/>
+      </w:pPr>
+    </w:lvl>
+    <w:lvl w:ilvl="7">
+      <w:start w:val="1"/>
+      <w:numFmt w:val="decimal"/>
+      <w:lvlText w:val="%8."/>
+      <w:lvlJc w:val="left"/>
+      <w:pPr>
+        <w:ind w:left="5760" w:hanging="480"/>
+      </w:pPr>
+    </w:lvl>
+    <w:lvl w:ilvl="8">
+      <w:start w:val="1"/>
+      <w:numFmt w:val="decimal"/>
+      <w:lvlText w:val="%9."/>
+      <w:lvlJc w:val="left"/>
+      <w:pPr>
+        <w:ind w:left="6480" w:hanging="480"/>
       </w:pPr>
     </w:lvl>
   </w:abstractNum>
   <w:abstractNum w:abstractNumId="99416">
-    <w:nsid w:val="3ee397d7"/>
+    <w:nsid w:val="47261bad"/>
     <w:multiLevelType w:val="multilevel"/>
     <w:lvl w:ilvl="0">
       <w:start w:val="6"/>
@@ -5560,10 +5467,7 @@
       <w:lvlText w:val="%1."/>
       <w:lvlJc w:val="left"/>
       <w:pPr>
-        <w:tabs>
-          <w:tab w:val="num" w:pos="0"/>
-        </w:tabs>
-        <w:ind w:left="480" w:hanging="480"/>
+        <w:ind w:left="720" w:hanging="480"/>
       </w:pPr>
     </w:lvl>
     <w:lvl w:ilvl="1">
@@ -5572,10 +5476,7 @@
       <w:lvlText w:val="%2."/>
       <w:lvlJc w:val="left"/>
       <w:pPr>
-        <w:tabs>
-          <w:tab w:val="num" w:pos="720"/>
-        </w:tabs>
-        <w:ind w:left="1200" w:hanging="480"/>
+        <w:ind w:left="1440" w:hanging="480"/>
       </w:pPr>
     </w:lvl>
     <w:lvl w:ilvl="2">
@@ -5584,10 +5485,7 @@
       <w:lvlText w:val="%3."/>
       <w:lvlJc w:val="left"/>
       <w:pPr>
-        <w:tabs>
-          <w:tab w:val="num" w:pos="1440"/>
-        </w:tabs>
-        <w:ind w:left="1920" w:hanging="480"/>
+        <w:ind w:left="2160" w:hanging="480"/>
       </w:pPr>
     </w:lvl>
     <w:lvl w:ilvl="3">
@@ -5596,10 +5494,7 @@
       <w:lvlText w:val="%4."/>
       <w:lvlJc w:val="left"/>
       <w:pPr>
-        <w:tabs>
-          <w:tab w:val="num" w:pos="2160"/>
-        </w:tabs>
-        <w:ind w:left="2640" w:hanging="480"/>
+        <w:ind w:left="2880" w:hanging="480"/>
       </w:pPr>
     </w:lvl>
     <w:lvl w:ilvl="4">
@@ -5608,10 +5503,7 @@
       <w:lvlText w:val="%5."/>
       <w:lvlJc w:val="left"/>
       <w:pPr>
-        <w:tabs>
-          <w:tab w:val="num" w:pos="2880"/>
-        </w:tabs>
-        <w:ind w:left="3360" w:hanging="480"/>
+        <w:ind w:left="3600" w:hanging="480"/>
       </w:pPr>
     </w:lvl>
     <w:lvl w:ilvl="5">
@@ -5620,10 +5512,7 @@
       <w:lvlText w:val="%6."/>
       <w:lvlJc w:val="left"/>
       <w:pPr>
-        <w:tabs>
-          <w:tab w:val="num" w:pos="3600"/>
-        </w:tabs>
-        <w:ind w:left="4080" w:hanging="480"/>
+        <w:ind w:left="4320" w:hanging="480"/>
       </w:pPr>
     </w:lvl>
     <w:lvl w:ilvl="6">
@@ -5632,15 +5521,30 @@
       <w:lvlText w:val="%7."/>
       <w:lvlJc w:val="left"/>
       <w:pPr>
-        <w:tabs>
-          <w:tab w:val="num" w:pos="4320"/>
-        </w:tabs>
-        <w:ind w:left="4800" w:hanging="480"/>
+        <w:ind w:left="5040" w:hanging="480"/>
+      </w:pPr>
+    </w:lvl>
+    <w:lvl w:ilvl="7">
+      <w:start w:val="6"/>
+      <w:numFmt w:val="decimal"/>
+      <w:lvlText w:val="%8."/>
+      <w:lvlJc w:val="left"/>
+      <w:pPr>
+        <w:ind w:left="5760" w:hanging="480"/>
+      </w:pPr>
+    </w:lvl>
+    <w:lvl w:ilvl="8">
+      <w:start w:val="6"/>
+      <w:numFmt w:val="decimal"/>
+      <w:lvlText w:val="%9."/>
+      <w:lvlJc w:val="left"/>
+      <w:pPr>
+        <w:ind w:left="6480" w:hanging="480"/>
       </w:pPr>
     </w:lvl>
   </w:abstractNum>
   <w:abstractNum w:abstractNumId="994121">
-    <w:nsid w:val="af5ef713"/>
+    <w:nsid w:val="b3cbbdee"/>
     <w:multiLevelType w:val="multilevel"/>
     <w:lvl w:ilvl="0">
       <w:start w:val="21"/>
@@ -5648,10 +5552,7 @@
       <w:lvlText w:val="%1."/>
       <w:lvlJc w:val="left"/>
       <w:pPr>
-        <w:tabs>
-          <w:tab w:val="num" w:pos="0"/>
-        </w:tabs>
-        <w:ind w:left="480" w:hanging="480"/>
+        <w:ind w:left="720" w:hanging="480"/>
       </w:pPr>
     </w:lvl>
     <w:lvl w:ilvl="1">
@@ -5660,10 +5561,7 @@
       <w:lvlText w:val="%2."/>
       <w:lvlJc w:val="left"/>
       <w:pPr>
-        <w:tabs>
-          <w:tab w:val="num" w:pos="720"/>
-        </w:tabs>
-        <w:ind w:left="1200" w:hanging="480"/>
+        <w:ind w:left="1440" w:hanging="480"/>
       </w:pPr>
     </w:lvl>
     <w:lvl w:ilvl="2">
@@ -5672,10 +5570,7 @@
       <w:lvlText w:val="%3."/>
       <w:lvlJc w:val="left"/>
       <w:pPr>
-        <w:tabs>
-          <w:tab w:val="num" w:pos="1440"/>
-        </w:tabs>
-        <w:ind w:left="1920" w:hanging="480"/>
+        <w:ind w:left="2160" w:hanging="480"/>
       </w:pPr>
     </w:lvl>
     <w:lvl w:ilvl="3">
@@ -5684,10 +5579,7 @@
       <w:lvlText w:val="%4."/>
       <w:lvlJc w:val="left"/>
       <w:pPr>
-        <w:tabs>
-          <w:tab w:val="num" w:pos="2160"/>
-        </w:tabs>
-        <w:ind w:left="2640" w:hanging="480"/>
+        <w:ind w:left="2880" w:hanging="480"/>
       </w:pPr>
     </w:lvl>
     <w:lvl w:ilvl="4">
@@ -5696,10 +5588,7 @@
       <w:lvlText w:val="%5."/>
       <w:lvlJc w:val="left"/>
       <w:pPr>
-        <w:tabs>
-          <w:tab w:val="num" w:pos="2880"/>
-        </w:tabs>
-        <w:ind w:left="3360" w:hanging="480"/>
+        <w:ind w:left="3600" w:hanging="480"/>
       </w:pPr>
     </w:lvl>
     <w:lvl w:ilvl="5">
@@ -5708,10 +5597,7 @@
       <w:lvlText w:val="%6."/>
       <w:lvlJc w:val="left"/>
       <w:pPr>
-        <w:tabs>
-          <w:tab w:val="num" w:pos="3600"/>
-        </w:tabs>
-        <w:ind w:left="4080" w:hanging="480"/>
+        <w:ind w:left="4320" w:hanging="480"/>
       </w:pPr>
     </w:lvl>
     <w:lvl w:ilvl="6">
@@ -5720,16 +5606,28 @@
       <w:lvlText w:val="%7."/>
       <w:lvlJc w:val="left"/>
       <w:pPr>
-        <w:tabs>
-          <w:tab w:val="num" w:pos="4320"/>
-        </w:tabs>
-        <w:ind w:left="4800" w:hanging="480"/>
+        <w:ind w:left="5040" w:hanging="480"/>
+      </w:pPr>
+    </w:lvl>
+    <w:lvl w:ilvl="7">
+      <w:start w:val="21"/>
+      <w:numFmt w:val="decimal"/>
+      <w:lvlText w:val="%8."/>
+      <w:lvlJc w:val="left"/>
+      <w:pPr>
+        <w:ind w:left="5760" w:hanging="480"/>
+      </w:pPr>
+    </w:lvl>
+    <w:lvl w:ilvl="8">
+      <w:start w:val="21"/>
+      <w:numFmt w:val="decimal"/>
+      <w:lvlText w:val="%9."/>
+      <w:lvlJc w:val="left"/>
+      <w:pPr>
+        <w:ind w:left="6480" w:hanging="480"/>
       </w:pPr>
     </w:lvl>
   </w:abstractNum>
-  <w:num w:numId="1">
-    <w:abstractNumId w:val="0"/>
-  </w:num>
   <w:num w:numId="1000">
     <w:abstractNumId w:val="990"/>
   </w:num>
@@ -5768,6 +5666,12 @@
     <w:lvlOverride w:ilvl="6">
       <w:startOverride w:val="1"/>
     </w:lvlOverride>
+    <w:lvlOverride w:ilvl="7">
+      <w:startOverride w:val="1"/>
+    </w:lvlOverride>
+    <w:lvlOverride w:ilvl="8">
+      <w:startOverride w:val="1"/>
+    </w:lvlOverride>
   </w:num>
   <w:num w:numId="1006">
     <w:abstractNumId w:val="99416"/>
@@ -5792,6 +5696,12 @@
     <w:lvlOverride w:ilvl="6">
       <w:startOverride w:val="6"/>
     </w:lvlOverride>
+    <w:lvlOverride w:ilvl="7">
+      <w:startOverride w:val="6"/>
+    </w:lvlOverride>
+    <w:lvlOverride w:ilvl="8">
+      <w:startOverride w:val="6"/>
+    </w:lvlOverride>
   </w:num>
   <w:num w:numId="1007">
     <w:abstractNumId w:val="994121"/>
@@ -5814,6 +5724,12 @@
       <w:startOverride w:val="21"/>
     </w:lvlOverride>
     <w:lvlOverride w:ilvl="6">
+      <w:startOverride w:val="21"/>
+    </w:lvlOverride>
+    <w:lvlOverride w:ilvl="7">
+      <w:startOverride w:val="21"/>
+    </w:lvlOverride>
+    <w:lvlOverride w:ilvl="8">
       <w:startOverride w:val="21"/>
     </w:lvlOverride>
   </w:num>
@@ -5963,7 +5879,7 @@
       <w:rFonts w:asciiTheme="majorHAnsi" w:eastAsiaTheme="majorEastAsia" w:hAnsiTheme="majorHAnsi" w:cstheme="majorBidi"/>
       <w:b/>
       <w:bCs/>
-      <w:color w:val="345A8A" w:themeColor="accent1" w:themeShade="B5"/>
+      <w:color w:val="4F81BD" w:themeColor="accent1"/>
       <w:sz w:val="32"/>
       <w:szCs w:val="32"/>
     </w:rPr>
@@ -5986,8 +5902,8 @@
       <w:b/>
       <w:bCs/>
       <w:color w:val="4F81BD" w:themeColor="accent1"/>
-      <w:sz w:val="32"/>
-      <w:szCs w:val="32"/>
+      <w:sz w:val="28"/>
+      <w:szCs w:val="28"/>
     </w:rPr>
   </w:style>
   <w:style w:type="paragraph" w:styleId="Heading3">
@@ -6008,8 +5924,8 @@
       <w:b/>
       <w:bCs/>
       <w:color w:val="4F81BD" w:themeColor="accent1"/>
-      <w:sz w:val="28"/>
-      <w:szCs w:val="28"/>
+      <w:sz w:val="24"/>
+      <w:szCs w:val="24"/>
     </w:rPr>
   </w:style>
   <w:style w:type="paragraph" w:styleId="Heading4">
@@ -6027,7 +5943,7 @@
     </w:pPr>
     <w:rPr>
       <w:rFonts w:asciiTheme="majorHAnsi" w:eastAsiaTheme="majorEastAsia" w:hAnsiTheme="majorHAnsi" w:cstheme="majorBidi"/>
-      <w:b/>
+      <w:i/>
       <w:bCs/>
       <w:color w:val="4F81BD" w:themeColor="accent1"/>
       <w:sz w:val="24"/>
@@ -6049,7 +5965,6 @@
     </w:pPr>
     <w:rPr>
       <w:rFonts w:asciiTheme="majorHAnsi" w:eastAsiaTheme="majorEastAsia" w:hAnsiTheme="majorHAnsi" w:cstheme="majorBidi"/>
-      <w:i/>
       <w:iCs/>
       <w:color w:val="4F81BD" w:themeColor="accent1"/>
       <w:sz w:val="24"/>
@@ -6076,6 +5991,66 @@
       <w:szCs w:val="24"/>
     </w:rPr>
   </w:style>
+  <w:style w:type="paragraph" w:styleId="Heading7">
+    <w:name w:val="Heading 7"/>
+    <w:basedOn w:val="Normal"/>
+    <w:next w:val="BodyText"/>
+    <w:uiPriority w:val="9"/>
+    <w:unhideWhenUsed/>
+    <w:qFormat/>
+    <w:pPr>
+      <w:keepNext/>
+      <w:keepLines/>
+      <w:spacing w:before="200" w:after="0"/>
+      <w:outlineLvl w:val="6"/>
+    </w:pPr>
+    <w:rPr>
+      <w:rFonts w:asciiTheme="majorHAnsi" w:eastAsiaTheme="majorEastAsia" w:hAnsiTheme="majorHAnsi" w:cstheme="majorBidi"/>
+      <w:color w:val="4F81BD" w:themeColor="accent1"/>
+      <w:sz w:val="24"/>
+      <w:szCs w:val="24"/>
+    </w:rPr>
+  </w:style>
+  <w:style w:type="paragraph" w:styleId="Heading8">
+    <w:name w:val="Heading 8"/>
+    <w:basedOn w:val="Normal"/>
+    <w:next w:val="BodyText"/>
+    <w:uiPriority w:val="9"/>
+    <w:unhideWhenUsed/>
+    <w:qFormat/>
+    <w:pPr>
+      <w:keepNext/>
+      <w:keepLines/>
+      <w:spacing w:before="200" w:after="0"/>
+      <w:outlineLvl w:val="7"/>
+    </w:pPr>
+    <w:rPr>
+      <w:rFonts w:asciiTheme="majorHAnsi" w:eastAsiaTheme="majorEastAsia" w:hAnsiTheme="majorHAnsi" w:cstheme="majorBidi"/>
+      <w:color w:val="4F81BD" w:themeColor="accent1"/>
+      <w:sz w:val="24"/>
+      <w:szCs w:val="24"/>
+    </w:rPr>
+  </w:style>
+  <w:style w:type="paragraph" w:styleId="Heading9">
+    <w:name w:val="Heading 9"/>
+    <w:basedOn w:val="Normal"/>
+    <w:next w:val="BodyText"/>
+    <w:uiPriority w:val="9"/>
+    <w:unhideWhenUsed/>
+    <w:qFormat/>
+    <w:pPr>
+      <w:keepNext/>
+      <w:keepLines/>
+      <w:spacing w:before="200" w:after="0"/>
+      <w:outlineLvl w:val="8"/>
+    </w:pPr>
+    <w:rPr>
+      <w:rFonts w:asciiTheme="majorHAnsi" w:eastAsiaTheme="majorEastAsia" w:hAnsiTheme="majorHAnsi" w:cstheme="majorBidi"/>
+      <w:color w:val="4F81BD" w:themeColor="accent1"/>
+      <w:sz w:val="24"/>
+      <w:szCs w:val="24"/>
+    </w:rPr>
+  </w:style>
   <w:style w:type="paragraph" w:styleId="BlockText">
     <w:name w:val="Block Text"/>
     <w:basedOn w:val="BodyText"/>
@@ -6085,14 +6060,8 @@
     <w:qFormat/>
     <w:pPr>
       <w:spacing w:before="100" w:after="100"/>
-      <w:ind w:firstLine="0"/>
+      <w:ind w:firstLine="0" w:left="480" w:right="480"/>
     </w:pPr>
-    <w:rPr>
-      <w:rFonts w:asciiTheme="majorHAnsi" w:eastAsiaTheme="majorEastAsia" w:hAnsiTheme="majorHAnsi" w:cstheme="majorBidi"/>
-      <w:bCs/>
-      <w:sz w:val="20"/>
-      <w:szCs w:val="20"/>
-    </w:rPr>
   </w:style>
   <w:style w:type="paragraph" w:styleId="FootnoteText">
     <w:name w:val="Footnote Text"/>
@@ -6107,8 +6076,9 @@
     <w:semiHidden/>
     <w:unhideWhenUsed/>
   </w:style>
-  <w:style w:type="table" w:default="1" w:styleId="TableNormal">
-    <w:name w:val="Normal Table"/>
+  <w:style w:type="table" w:default="1" w:styleId="Table">
+    <w:name w:val="Table"/>
+    <w:basedOn w:val="TableNormal"/>
     <w:semiHidden/>
     <w:unhideWhenUsed/>
     <w:qFormat/>
@@ -6121,6 +6091,21 @@
         <w:right w:w="108" w:type="dxa"/>
       </w:tblCellMar>
     </w:tblPr>
+    <w:tblStylePr w:type="firstRow">
+      <w:tblPr>
+        <w:jc w:val="left"/>
+        <w:tblInd w:w="0" w:type="dxa"/>
+      </w:tblPr>
+      <w:trPr>
+        <w:jc w:val="left"/>
+      </w:trPr>
+      <w:tcPr>
+        <w:vAlign w:val="bottom"/>
+        <w:tcBorders>
+          <w:bottom w:val="single"/>
+        </w:tcBorders>
+      </w:tcPr>
+    </w:tblStylePr>
   </w:style>
   <w:style w:type="paragraph" w:customStyle="1" w:styleId="DefinitionTerm">
     <w:name w:val="Definition Term"/>
@@ -6165,8 +6150,8 @@
     <w:name w:val="Figure"/>
     <w:basedOn w:val="Normal"/>
   </w:style>
-  <w:style w:type="paragraph" w:customStyle="1" w:styleId="FigureWithCaption">
-    <w:name w:val="Figure with Caption"/>
+  <w:style w:type="paragraph" w:customStyle="1" w:styleId="CaptionedFigure">
+    <w:name w:val="Captioned Figure"/>
     <w:basedOn w:val="Figure"/>
     <w:pPr>
       <w:keepNext/>
@@ -6184,6 +6169,10 @@
       <w:rFonts w:ascii="Consolas" w:hAnsi="Consolas"/>
       <w:sz w:val="22"/>
     </w:rPr>
+  </w:style>
+  <w:style w:type="character" w:customStyle="1" w:styleId="SectionNumber">
+    <w:name w:val="Section Number"/>
+    <w:basedOn w:val="BodyTextChar"/>
   </w:style>
   <w:style w:type="character" w:styleId="FootnoteReference">
     <w:name w:val="Footnote Reference"/>

</xml_diff>